<commit_message>
source:Also add a section about branch delete/create
</commit_message>
<xml_diff>
--- a/Github.docx
+++ b/Github.docx
@@ -404,11 +404,6 @@
       </w:r>
     </w:p>
     <w:p>
-      <w:pPr>
-        <w:rPr>
-          <w:lang w:val="el-GR"/>
-        </w:rPr>
-      </w:pPr>
       <w:r>
         <w:rPr>
           <w:lang w:val="el-GR"/>
@@ -437,7 +432,25 @@
           <w:color w:val="FFFFFF" w:themeColor="background1"/>
           <w:highlight w:val="darkMagenta"/>
         </w:rPr>
-        <w:t xml:space="preserve">it config –global user.email </w:t>
+        <w:t xml:space="preserve">it config –global </w:t>
+      </w:r>
+      <w:proofErr w:type="gramStart"/>
+      <w:r>
+        <w:rPr>
+          <w:b/>
+          <w:color w:val="FFFFFF" w:themeColor="background1"/>
+          <w:highlight w:val="darkMagenta"/>
+        </w:rPr>
+        <w:t>user.email</w:t>
+      </w:r>
+      <w:proofErr w:type="gramEnd"/>
+      <w:r>
+        <w:rPr>
+          <w:b/>
+          <w:color w:val="FFFFFF" w:themeColor="background1"/>
+          <w:highlight w:val="darkMagenta"/>
+        </w:rPr>
+        <w:t xml:space="preserve"> </w:t>
       </w:r>
       <w:hyperlink r:id="rId13" w:history="1">
         <w:r>
@@ -1623,7 +1636,21 @@
         <w:rPr>
           <w:b/>
         </w:rPr>
-        <w:t>Identity added : /home/username/.ssh/id_rsa ( home/username/.ssh/id_rsa )</w:t>
+        <w:t xml:space="preserve">Identity </w:t>
+      </w:r>
+      <w:proofErr w:type="gramStart"/>
+      <w:r>
+        <w:rPr>
+          <w:b/>
+        </w:rPr>
+        <w:t>added :</w:t>
+      </w:r>
+      <w:proofErr w:type="gramEnd"/>
+      <w:r>
+        <w:rPr>
+          <w:b/>
+        </w:rPr>
+        <w:t xml:space="preserve"> /home/username/.ssh/id_rsa ( home/username/.ssh/id_rsa )</w:t>
       </w:r>
     </w:p>
     <w:p>
@@ -3016,7 +3043,21 @@
         <w:rPr>
           <w:lang w:val="el-GR"/>
         </w:rPr>
-        <w:t xml:space="preserve">α κυκλακια αντιπροσωπευουν μια αλλαγη(ενα </w:t>
+        <w:t xml:space="preserve">α κυκλακια αντιπροσωπευουν μια </w:t>
+      </w:r>
+      <w:proofErr w:type="gramStart"/>
+      <w:r>
+        <w:rPr>
+          <w:lang w:val="el-GR"/>
+        </w:rPr>
+        <w:t>αλλαγη(</w:t>
+      </w:r>
+      <w:proofErr w:type="gramEnd"/>
+      <w:r>
+        <w:rPr>
+          <w:lang w:val="el-GR"/>
+        </w:rPr>
+        <w:t xml:space="preserve">ενα </w:t>
       </w:r>
       <w:r>
         <w:t>commit</w:t>
@@ -3946,7 +3987,21 @@
           <w:lang w:val="el-GR"/>
         </w:rPr>
         <w:br/>
-        <w:t xml:space="preserve">Αν πχ,εσβησα ενα </w:t>
+        <w:t xml:space="preserve">Αν </w:t>
+      </w:r>
+      <w:proofErr w:type="gramStart"/>
+      <w:r>
+        <w:rPr>
+          <w:lang w:val="el-GR"/>
+        </w:rPr>
+        <w:t>πχ,εσβησα</w:t>
+      </w:r>
+      <w:proofErr w:type="gramEnd"/>
+      <w:r>
+        <w:rPr>
+          <w:lang w:val="el-GR"/>
+        </w:rPr>
+        <w:t xml:space="preserve"> ενα </w:t>
       </w:r>
       <w:r>
         <w:t>declaration</w:t>
@@ -5443,6 +5498,7 @@
           <w:lang w:val="el-GR"/>
         </w:rPr>
       </w:pPr>
+      <w:proofErr w:type="gramStart"/>
       <w:r>
         <w:t>Code</w:t>
       </w:r>
@@ -5450,7 +5506,14 @@
         <w:rPr>
           <w:lang w:val="el-GR"/>
         </w:rPr>
-        <w:t xml:space="preserve"> : </w:t>
+        <w:t xml:space="preserve"> :</w:t>
+      </w:r>
+      <w:proofErr w:type="gramEnd"/>
+      <w:r>
+        <w:rPr>
+          <w:lang w:val="el-GR"/>
+        </w:rPr>
+        <w:t xml:space="preserve"> </w:t>
       </w:r>
       <w:r>
         <w:rPr>
@@ -5470,6 +5533,7 @@
           <w:lang w:val="el-GR"/>
         </w:rPr>
       </w:pPr>
+      <w:proofErr w:type="gramStart"/>
       <w:r>
         <w:t>Issues</w:t>
       </w:r>
@@ -5477,7 +5541,14 @@
         <w:rPr>
           <w:lang w:val="el-GR"/>
         </w:rPr>
-        <w:t xml:space="preserve"> : </w:t>
+        <w:t xml:space="preserve"> :</w:t>
+      </w:r>
+      <w:proofErr w:type="gramEnd"/>
+      <w:r>
+        <w:rPr>
+          <w:lang w:val="el-GR"/>
+        </w:rPr>
+        <w:t xml:space="preserve"> </w:t>
       </w:r>
       <w:r>
         <w:rPr>
@@ -5536,6 +5607,7 @@
         </w:rPr>
         <w:t xml:space="preserve"> </w:t>
       </w:r>
+      <w:proofErr w:type="gramStart"/>
       <w:r>
         <w:t>requests</w:t>
       </w:r>
@@ -5543,7 +5615,14 @@
         <w:rPr>
           <w:lang w:val="el-GR"/>
         </w:rPr>
-        <w:t xml:space="preserve"> : </w:t>
+        <w:t xml:space="preserve"> :</w:t>
+      </w:r>
+      <w:proofErr w:type="gramEnd"/>
+      <w:r>
+        <w:rPr>
+          <w:lang w:val="el-GR"/>
+        </w:rPr>
+        <w:t xml:space="preserve"> </w:t>
       </w:r>
       <w:r>
         <w:rPr>
@@ -5608,6 +5687,7 @@
           <w:lang w:val="el-GR"/>
         </w:rPr>
       </w:pPr>
+      <w:proofErr w:type="gramStart"/>
       <w:r>
         <w:t>Wiki</w:t>
       </w:r>
@@ -5615,7 +5695,14 @@
         <w:rPr>
           <w:lang w:val="el-GR"/>
         </w:rPr>
-        <w:t xml:space="preserve"> : </w:t>
+        <w:t xml:space="preserve"> :</w:t>
+      </w:r>
+      <w:proofErr w:type="gramEnd"/>
+      <w:r>
+        <w:rPr>
+          <w:lang w:val="el-GR"/>
+        </w:rPr>
+        <w:t xml:space="preserve"> </w:t>
       </w:r>
       <w:r>
         <w:rPr>
@@ -5674,8 +5761,13 @@
           <w:numId w:val="21"/>
         </w:numPr>
       </w:pPr>
-      <w:r>
-        <w:t xml:space="preserve">Settings : </w:t>
+      <w:proofErr w:type="gramStart"/>
+      <w:r>
+        <w:t>Settings :</w:t>
+      </w:r>
+      <w:proofErr w:type="gramEnd"/>
+      <w:r>
+        <w:t xml:space="preserve"> </w:t>
       </w:r>
       <w:r>
         <w:rPr>
@@ -6066,6 +6158,7 @@
         </w:rPr>
         <w:t xml:space="preserve"> </w:t>
       </w:r>
+      <w:proofErr w:type="gramStart"/>
       <w:r>
         <w:t>request</w:t>
       </w:r>
@@ -6079,7 +6172,14 @@
         <w:rPr>
           <w:lang w:val="el-GR"/>
         </w:rPr>
-        <w:t xml:space="preserve">: </w:t>
+        <w:t>:</w:t>
+      </w:r>
+      <w:proofErr w:type="gramEnd"/>
+      <w:r>
+        <w:rPr>
+          <w:lang w:val="el-GR"/>
+        </w:rPr>
+        <w:t xml:space="preserve"> </w:t>
       </w:r>
       <w:r>
         <w:rPr>
@@ -6142,6 +6242,7 @@
         </w:rPr>
         <w:t xml:space="preserve"> </w:t>
       </w:r>
+      <w:proofErr w:type="gramStart"/>
       <w:r>
         <w:t>files</w:t>
       </w:r>
@@ -6149,7 +6250,14 @@
         <w:rPr>
           <w:lang w:val="el-GR"/>
         </w:rPr>
-        <w:t xml:space="preserve"> : </w:t>
+        <w:t xml:space="preserve"> :</w:t>
+      </w:r>
+      <w:proofErr w:type="gramEnd"/>
+      <w:r>
+        <w:rPr>
+          <w:lang w:val="el-GR"/>
+        </w:rPr>
+        <w:t xml:space="preserve"> </w:t>
       </w:r>
       <w:r>
         <w:rPr>
@@ -6186,6 +6294,7 @@
         </w:rPr>
         <w:t>/</w:t>
       </w:r>
+      <w:proofErr w:type="gramStart"/>
       <w:r>
         <w:t>Download</w:t>
       </w:r>
@@ -6193,7 +6302,14 @@
         <w:rPr>
           <w:lang w:val="el-GR"/>
         </w:rPr>
-        <w:t xml:space="preserve"> : </w:t>
+        <w:t xml:space="preserve"> :</w:t>
+      </w:r>
+      <w:proofErr w:type="gramEnd"/>
+      <w:r>
+        <w:rPr>
+          <w:lang w:val="el-GR"/>
+        </w:rPr>
+        <w:t xml:space="preserve"> </w:t>
       </w:r>
       <w:r>
         <w:rPr>
@@ -6352,6 +6468,7 @@
         </w:rPr>
         <w:t xml:space="preserve"> </w:t>
       </w:r>
+      <w:proofErr w:type="gramStart"/>
       <w:r>
         <w:t>commit</w:t>
       </w:r>
@@ -6359,7 +6476,14 @@
         <w:rPr>
           <w:lang w:val="el-GR"/>
         </w:rPr>
-        <w:t xml:space="preserve"> : </w:t>
+        <w:t xml:space="preserve"> :</w:t>
+      </w:r>
+      <w:proofErr w:type="gramEnd"/>
+      <w:r>
+        <w:rPr>
+          <w:lang w:val="el-GR"/>
+        </w:rPr>
+        <w:t xml:space="preserve"> </w:t>
       </w:r>
       <w:r>
         <w:rPr>
@@ -7614,6 +7738,7 @@
                                 <w:highlight w:val="white"/>
                               </w:rPr>
                             </w:pPr>
+                            <w:proofErr w:type="gramStart"/>
                             <w:r>
                               <w:rPr>
                                 <w:rFonts w:ascii="Courier New" w:hAnsi="Courier New" w:cs="Courier New"/>
@@ -7634,6 +7759,7 @@
                               </w:rPr>
                               <w:t>xml</w:t>
                             </w:r>
+                            <w:proofErr w:type="gramEnd"/>
                             <w:r>
                               <w:rPr>
                                 <w:rFonts w:ascii="Courier New" w:hAnsi="Courier New" w:cs="Courier New"/>
@@ -9753,6 +9879,7 @@
         </w:rPr>
         <w:t xml:space="preserve"> </w:t>
       </w:r>
+      <w:proofErr w:type="gramStart"/>
       <w:r>
         <w:t>service</w:t>
       </w:r>
@@ -9766,7 +9893,14 @@
         <w:rPr>
           <w:lang w:val="el-GR"/>
         </w:rPr>
-        <w:t xml:space="preserve">,ολα τα </w:t>
+        <w:t>,ολα</w:t>
+      </w:r>
+      <w:proofErr w:type="gramEnd"/>
+      <w:r>
+        <w:rPr>
+          <w:lang w:val="el-GR"/>
+        </w:rPr>
+        <w:t xml:space="preserve"> τα </w:t>
       </w:r>
       <w:r>
         <w:t>sources</w:t>
@@ -11613,7 +11747,14 @@
         <w:rPr>
           <w:lang w:val="el-GR"/>
         </w:rPr>
-        <w:t>και προχωραμε</w:t>
+        <w:t xml:space="preserve">και </w:t>
+      </w:r>
+      <w:proofErr w:type="gramStart"/>
+      <w:r>
+        <w:rPr>
+          <w:lang w:val="el-GR"/>
+        </w:rPr>
+        <w:t>προχωραμε</w:t>
       </w:r>
       <w:r>
         <w:rPr>
@@ -11625,7 +11766,14 @@
         <w:rPr>
           <w:lang w:val="el-GR"/>
         </w:rPr>
-        <w:t xml:space="preserve">Με μια πρωτη ματια μεσα στο φακελο δεν φαινεται να υπαρχουν αρχεια.Παρολαυτα με την εντολη </w:t>
+        <w:t>Με</w:t>
+      </w:r>
+      <w:proofErr w:type="gramEnd"/>
+      <w:r>
+        <w:rPr>
+          <w:lang w:val="el-GR"/>
+        </w:rPr>
+        <w:t xml:space="preserve"> μια πρωτη ματια μεσα στο φακελο δεν φαινεται να υπαρχουν αρχεια.Παρολαυτα με την εντολη </w:t>
       </w:r>
       <w:r>
         <w:rPr>
@@ -17590,6 +17738,7 @@
         </w:rPr>
         <w:t xml:space="preserve">it fetch </w:t>
       </w:r>
+      <w:proofErr w:type="gramStart"/>
       <w:r>
         <w:rPr>
           <w:b/>
@@ -17620,7 +17769,16 @@
           <w:color w:val="FFFFFF" w:themeColor="background1"/>
           <w:highlight w:val="darkMagenta"/>
         </w:rPr>
-        <w:t xml:space="preserve"> -b</w:t>
+        <w:t xml:space="preserve"> -</w:t>
+      </w:r>
+      <w:proofErr w:type="gramEnd"/>
+      <w:r>
+        <w:rPr>
+          <w:b/>
+          <w:color w:val="FFFFFF" w:themeColor="background1"/>
+          <w:highlight w:val="darkMagenta"/>
+        </w:rPr>
+        <w:t>b</w:t>
       </w:r>
       <w:r>
         <w:rPr>
@@ -19029,6 +19187,7 @@
         </w:rPr>
         <w:t xml:space="preserve">και το </w:t>
       </w:r>
+      <w:proofErr w:type="gramStart"/>
       <w:r>
         <w:t>description</w:t>
       </w:r>
@@ -19042,7 +19201,14 @@
         <w:rPr>
           <w:lang w:val="el-GR"/>
         </w:rPr>
-        <w:t xml:space="preserve">Παταμε </w:t>
+        <w:t>Παταμε</w:t>
+      </w:r>
+      <w:proofErr w:type="gramEnd"/>
+      <w:r>
+        <w:rPr>
+          <w:lang w:val="el-GR"/>
+        </w:rPr>
+        <w:t xml:space="preserve"> </w:t>
       </w:r>
       <w:r>
         <w:t>ctrl</w:t>
@@ -20297,6 +20463,7 @@
       <w:r>
         <w:t>myTestRepo</w:t>
       </w:r>
+      <w:proofErr w:type="gramStart"/>
       <w:r>
         <w:rPr>
           <w:lang w:val="el-GR"/>
@@ -20309,6 +20476,7 @@
         </w:rPr>
         <w:t>τοτε</w:t>
       </w:r>
+      <w:proofErr w:type="gramEnd"/>
       <w:r>
         <w:rPr>
           <w:lang w:val="el-GR"/>
@@ -21293,11 +21461,19 @@
         </w:rPr>
         <w:t xml:space="preserve"> </w:t>
       </w:r>
-      <w:r>
-        <w:rPr>
-          <w:lang w:val="el-GR"/>
-        </w:rPr>
-        <w:t xml:space="preserve">καποιου.Ειναι πολυ απλο και επιτυγχανεται με 2 απλα </w:t>
+      <w:proofErr w:type="gramStart"/>
+      <w:r>
+        <w:rPr>
+          <w:lang w:val="el-GR"/>
+        </w:rPr>
+        <w:t>καποιου.Ειναι</w:t>
+      </w:r>
+      <w:proofErr w:type="gramEnd"/>
+      <w:r>
+        <w:rPr>
+          <w:lang w:val="el-GR"/>
+        </w:rPr>
+        <w:t xml:space="preserve"> πολυ απλο και επιτυγχανεται με 2 απλα </w:t>
       </w:r>
       <w:r>
         <w:t>click</w:t>
@@ -22343,6 +22519,7 @@
         <w:rPr>
           <w:b/>
           <w:color w:val="FFFFFF" w:themeColor="background1"/>
+          <w:lang w:val="el-GR"/>
         </w:rPr>
       </w:pPr>
       <w:r>
@@ -22359,425 +22536,502 @@
           <w:color w:val="FFFFFF" w:themeColor="background1"/>
           <w:highlight w:val="darkMagenta"/>
         </w:rPr>
-        <w:t>it branch mykinetic</w:t>
+        <w:t>it</w:t>
       </w:r>
       <w:r>
         <w:rPr>
           <w:b/>
           <w:color w:val="FFFFFF" w:themeColor="background1"/>
           <w:highlight w:val="darkMagenta"/>
-        </w:rPr>
-        <w:br/>
-        <w:t>git branch</w:t>
-      </w:r>
-    </w:p>
-    <w:p>
-      <w:pPr>
-        <w:rPr>
-          <w:lang w:val="el-GR"/>
-        </w:rPr>
-      </w:pPr>
-      <w:r>
-        <w:rPr>
-          <w:lang w:val="el-GR"/>
-        </w:rPr>
-        <w:t>Πλεον</w:t>
-      </w:r>
-      <w:r>
-        <w:rPr>
-          <w:lang w:val="el-GR"/>
-        </w:rPr>
-        <w:t xml:space="preserve"> </w:t>
-      </w:r>
-      <w:r>
-        <w:rPr>
-          <w:lang w:val="el-GR"/>
-        </w:rPr>
-        <w:t>βλεπω</w:t>
-      </w:r>
-      <w:r>
-        <w:rPr>
-          <w:lang w:val="el-GR"/>
-        </w:rPr>
-        <w:t xml:space="preserve"> </w:t>
-      </w:r>
-      <w:r>
-        <w:rPr>
-          <w:lang w:val="el-GR"/>
-        </w:rPr>
-        <w:t>οτι</w:t>
-      </w:r>
-      <w:r>
-        <w:rPr>
-          <w:lang w:val="el-GR"/>
-        </w:rPr>
-        <w:t xml:space="preserve"> </w:t>
-      </w:r>
-      <w:r>
-        <w:rPr>
-          <w:lang w:val="el-GR"/>
-        </w:rPr>
-        <w:t>εχω</w:t>
-      </w:r>
-      <w:r>
-        <w:rPr>
-          <w:lang w:val="el-GR"/>
-        </w:rPr>
-        <w:t xml:space="preserve"> 2 </w:t>
-      </w:r>
-      <w:r>
-        <w:t>branches</w:t>
-      </w:r>
-      <w:r>
-        <w:rPr>
-          <w:lang w:val="el-GR"/>
-        </w:rPr>
-        <w:t xml:space="preserve"> </w:t>
-      </w:r>
-      <w:r>
-        <w:rPr>
-          <w:lang w:val="el-GR"/>
-        </w:rPr>
-        <w:t xml:space="preserve">και ξερω οτι το </w:t>
-      </w:r>
-      <w:r>
-        <w:t>mykinetic</w:t>
-      </w:r>
-      <w:r>
-        <w:rPr>
-          <w:lang w:val="el-GR"/>
-        </w:rPr>
-        <w:t xml:space="preserve"> </w:t>
-      </w:r>
-      <w:r>
-        <w:rPr>
-          <w:lang w:val="el-GR"/>
-        </w:rPr>
-        <w:t xml:space="preserve">εχει προερθει απο το </w:t>
-      </w:r>
-      <w:r>
-        <w:t>kinetic</w:t>
-      </w:r>
-      <w:r>
-        <w:rPr>
-          <w:lang w:val="el-GR"/>
-        </w:rPr>
-        <w:t>-</w:t>
-      </w:r>
-      <w:r>
-        <w:t>devel</w:t>
-      </w:r>
-      <w:r>
-        <w:rPr>
-          <w:lang w:val="el-GR"/>
-        </w:rPr>
-        <w:t>.</w:t>
-      </w:r>
-      <w:r>
-        <w:rPr>
-          <w:lang w:val="el-GR"/>
-        </w:rPr>
-        <w:br/>
-      </w:r>
-      <w:r>
-        <w:rPr>
-          <w:lang w:val="el-GR"/>
-        </w:rPr>
-        <w:t xml:space="preserve">Με πρασινο χρωμα ειναι το τοπικο </w:t>
-      </w:r>
-      <w:r>
-        <w:t>branch</w:t>
-      </w:r>
-      <w:r>
-        <w:rPr>
-          <w:lang w:val="el-GR"/>
-        </w:rPr>
-        <w:t xml:space="preserve"> </w:t>
-      </w:r>
-      <w:r>
-        <w:rPr>
-          <w:lang w:val="el-GR"/>
-        </w:rPr>
-        <w:t xml:space="preserve">στο οποιο βρισκομαστε.Αλλαζουμε λοιπον το </w:t>
-      </w:r>
-      <w:r>
-        <w:t>branch</w:t>
-      </w:r>
-      <w:r>
-        <w:rPr>
-          <w:lang w:val="el-GR"/>
-        </w:rPr>
-        <w:t xml:space="preserve"> </w:t>
-      </w:r>
-    </w:p>
-    <w:p>
-      <w:pPr>
-        <w:rPr>
-          <w:b/>
-          <w:color w:val="FFFFFF" w:themeColor="background1"/>
-          <w:lang w:val="el-GR"/>
-        </w:rPr>
-      </w:pPr>
+          <w:lang w:val="el-GR"/>
+        </w:rPr>
+        <w:t xml:space="preserve"> </w:t>
+      </w:r>
       <w:r>
         <w:rPr>
           <w:b/>
           <w:color w:val="FFFFFF" w:themeColor="background1"/>
           <w:highlight w:val="darkMagenta"/>
         </w:rPr>
-        <w:t>g</w:t>
+        <w:t>branch</w:t>
       </w:r>
       <w:r>
         <w:rPr>
           <w:b/>
           <w:color w:val="FFFFFF" w:themeColor="background1"/>
           <w:highlight w:val="darkMagenta"/>
-        </w:rPr>
-        <w:t>it</w:t>
+          <w:lang w:val="el-GR"/>
+        </w:rPr>
+        <w:t xml:space="preserve"> </w:t>
       </w:r>
       <w:r>
         <w:rPr>
           <w:b/>
           <w:color w:val="FFFFFF" w:themeColor="background1"/>
           <w:highlight w:val="darkMagenta"/>
-          <w:lang w:val="el-GR"/>
-        </w:rPr>
-        <w:t xml:space="preserve"> </w:t>
+        </w:rPr>
+        <w:t>mykinetic</w:t>
       </w:r>
       <w:r>
         <w:rPr>
           <w:b/>
           <w:color w:val="FFFFFF" w:themeColor="background1"/>
           <w:highlight w:val="darkMagenta"/>
-        </w:rPr>
-        <w:t>checkout</w:t>
+          <w:lang w:val="el-GR"/>
+        </w:rPr>
+        <w:br/>
       </w:r>
       <w:r>
         <w:rPr>
           <w:b/>
           <w:color w:val="FFFFFF" w:themeColor="background1"/>
           <w:highlight w:val="darkMagenta"/>
-          <w:lang w:val="el-GR"/>
-        </w:rPr>
-        <w:t xml:space="preserve"> </w:t>
+        </w:rPr>
+        <w:t>git</w:t>
       </w:r>
       <w:r>
         <w:rPr>
           <w:b/>
           <w:color w:val="FFFFFF" w:themeColor="background1"/>
           <w:highlight w:val="darkMagenta"/>
-        </w:rPr>
-        <w:t>mykinetic</w:t>
-      </w:r>
-    </w:p>
-    <w:p>
-      <w:pPr>
-        <w:rPr>
-          <w:lang w:val="el-GR"/>
-        </w:rPr>
-      </w:pPr>
-      <w:r>
-        <w:rPr>
-          <w:lang w:val="el-GR"/>
-        </w:rPr>
-        <w:t xml:space="preserve">Αφου ειμαστε στο </w:t>
-      </w:r>
-      <w:r>
-        <w:t>branch</w:t>
-      </w:r>
-      <w:r>
-        <w:rPr>
-          <w:lang w:val="el-GR"/>
-        </w:rPr>
-        <w:t xml:space="preserve"> </w:t>
-      </w:r>
-      <w:r>
-        <w:rPr>
-          <w:lang w:val="el-GR"/>
-        </w:rPr>
-        <w:t xml:space="preserve">,κανω </w:t>
-      </w:r>
-      <w:r>
-        <w:t>push</w:t>
-      </w:r>
-      <w:r>
-        <w:rPr>
-          <w:lang w:val="el-GR"/>
-        </w:rPr>
-        <w:t xml:space="preserve"> </w:t>
-      </w:r>
-      <w:r>
-        <w:rPr>
-          <w:lang w:val="el-GR"/>
-        </w:rPr>
-        <w:t xml:space="preserve">οτι υπαρχει στο </w:t>
-      </w:r>
-      <w:r>
-        <w:t>branch</w:t>
-      </w:r>
-      <w:r>
-        <w:rPr>
-          <w:lang w:val="el-GR"/>
-        </w:rPr>
-        <w:t>(</w:t>
-      </w:r>
-      <w:r>
-        <w:rPr>
-          <w:lang w:val="el-GR"/>
-        </w:rPr>
-        <w:t xml:space="preserve">και </w:t>
-      </w:r>
-      <w:r>
-        <w:t>source</w:t>
-      </w:r>
-      <w:r>
-        <w:rPr>
-          <w:lang w:val="el-GR"/>
-        </w:rPr>
-        <w:t xml:space="preserve"> </w:t>
-      </w:r>
-      <w:r>
-        <w:t>code</w:t>
-      </w:r>
-      <w:r>
-        <w:rPr>
-          <w:lang w:val="el-GR"/>
-        </w:rPr>
-        <w:t xml:space="preserve"> </w:t>
-      </w:r>
-      <w:r>
-        <w:rPr>
-          <w:lang w:val="el-GR"/>
-        </w:rPr>
-        <w:t xml:space="preserve">και </w:t>
-      </w:r>
-      <w:r>
-        <w:t>commit</w:t>
-      </w:r>
-      <w:r>
-        <w:rPr>
-          <w:lang w:val="el-GR"/>
-        </w:rPr>
-        <w:t xml:space="preserve"> </w:t>
-      </w:r>
-      <w:r>
-        <w:t>history</w:t>
-      </w:r>
-      <w:r>
-        <w:rPr>
-          <w:lang w:val="el-GR"/>
-        </w:rPr>
-        <w:t>)</w:t>
-      </w:r>
-      <w:r>
-        <w:rPr>
-          <w:lang w:val="el-GR"/>
-        </w:rPr>
-        <w:t>.</w:t>
-      </w:r>
-      <w:r>
-        <w:rPr>
-          <w:lang w:val="el-GR"/>
-        </w:rPr>
-        <w:t xml:space="preserve">Αν γραψουμε </w:t>
-      </w:r>
-      <w:r>
-        <w:t>Git</w:t>
-      </w:r>
-      <w:r>
-        <w:rPr>
-          <w:lang w:val="el-GR"/>
-        </w:rPr>
-        <w:t xml:space="preserve"> </w:t>
-      </w:r>
-      <w:r>
-        <w:t>push</w:t>
-      </w:r>
-      <w:r>
-        <w:rPr>
-          <w:lang w:val="el-GR"/>
-        </w:rPr>
-        <w:t xml:space="preserve"> </w:t>
-      </w:r>
-      <w:r>
-        <w:t>origin</w:t>
-      </w:r>
-      <w:r>
-        <w:rPr>
-          <w:lang w:val="el-GR"/>
-        </w:rPr>
-        <w:t xml:space="preserve"> </w:t>
-      </w:r>
-      <w:r>
-        <w:t>mykinetic</w:t>
-      </w:r>
-      <w:r>
-        <w:rPr>
-          <w:lang w:val="el-GR"/>
-        </w:rPr>
-        <w:t xml:space="preserve"> θα μα</w:t>
-      </w:r>
-      <w:r>
-        <w:rPr>
-          <w:lang w:val="el-GR"/>
-        </w:rPr>
-        <w:t>ς</w:t>
-      </w:r>
-      <w:r>
-        <w:rPr>
-          <w:lang w:val="el-GR"/>
-        </w:rPr>
-        <w:t xml:space="preserve"> πει οτι δεν εχουμε δικαιωματα να κανουμε </w:t>
-      </w:r>
-      <w:r>
-        <w:t>push</w:t>
-      </w:r>
-      <w:r>
-        <w:rPr>
-          <w:lang w:val="el-GR"/>
-        </w:rPr>
-        <w:t xml:space="preserve"> το οποιο ειναι προφανες καθως δεν ανηκουμε στην ομαδα του </w:t>
-      </w:r>
-      <w:r>
-        <w:t>ros</w:t>
-      </w:r>
-      <w:r>
-        <w:rPr>
-          <w:lang w:val="el-GR"/>
-        </w:rPr>
-        <w:t>.</w:t>
-      </w:r>
-      <w:r>
-        <w:rPr>
-          <w:lang w:val="el-GR"/>
-        </w:rPr>
-        <w:t xml:space="preserve">Αρα πρεπει να φτιαξουμε νεο </w:t>
-      </w:r>
-      <w:r>
-        <w:t>origin</w:t>
-      </w:r>
-    </w:p>
-    <w:p>
-      <w:pPr>
-        <w:rPr>
-          <w:b/>
-          <w:color w:val="FFFFFF" w:themeColor="background1"/>
-        </w:rPr>
-      </w:pPr>
+          <w:lang w:val="el-GR"/>
+        </w:rPr>
+        <w:t xml:space="preserve"> </w:t>
+      </w:r>
       <w:r>
         <w:rPr>
           <w:b/>
           <w:color w:val="FFFFFF" w:themeColor="background1"/>
           <w:highlight w:val="darkMagenta"/>
         </w:rPr>
-        <w:t>g</w:t>
-      </w:r>
+        <w:t>branch</w:t>
+      </w:r>
+    </w:p>
+    <w:p>
+      <w:pPr>
+        <w:rPr>
+          <w:lang w:val="el-GR"/>
+        </w:rPr>
+      </w:pPr>
+      <w:r>
+        <w:rPr>
+          <w:lang w:val="el-GR"/>
+        </w:rPr>
+        <w:t>Πλεον</w:t>
+      </w:r>
+      <w:r>
+        <w:rPr>
+          <w:lang w:val="el-GR"/>
+        </w:rPr>
+        <w:t xml:space="preserve"> </w:t>
+      </w:r>
+      <w:r>
+        <w:rPr>
+          <w:lang w:val="el-GR"/>
+        </w:rPr>
+        <w:t>βλεπω</w:t>
+      </w:r>
+      <w:r>
+        <w:rPr>
+          <w:lang w:val="el-GR"/>
+        </w:rPr>
+        <w:t xml:space="preserve"> </w:t>
+      </w:r>
+      <w:r>
+        <w:rPr>
+          <w:lang w:val="el-GR"/>
+        </w:rPr>
+        <w:t>οτι</w:t>
+      </w:r>
+      <w:r>
+        <w:rPr>
+          <w:lang w:val="el-GR"/>
+        </w:rPr>
+        <w:t xml:space="preserve"> </w:t>
+      </w:r>
+      <w:r>
+        <w:rPr>
+          <w:lang w:val="el-GR"/>
+        </w:rPr>
+        <w:t>εχω</w:t>
+      </w:r>
+      <w:r>
+        <w:rPr>
+          <w:lang w:val="el-GR"/>
+        </w:rPr>
+        <w:t xml:space="preserve"> 2 </w:t>
+      </w:r>
+      <w:r>
+        <w:t>branches</w:t>
+      </w:r>
+      <w:r>
+        <w:rPr>
+          <w:lang w:val="el-GR"/>
+        </w:rPr>
+        <w:t xml:space="preserve"> </w:t>
+      </w:r>
+      <w:r>
+        <w:rPr>
+          <w:lang w:val="el-GR"/>
+        </w:rPr>
+        <w:t xml:space="preserve">και ξερω οτι το </w:t>
+      </w:r>
+      <w:r>
+        <w:t>mykinetic</w:t>
+      </w:r>
+      <w:r>
+        <w:rPr>
+          <w:lang w:val="el-GR"/>
+        </w:rPr>
+        <w:t xml:space="preserve"> </w:t>
+      </w:r>
+      <w:r>
+        <w:rPr>
+          <w:lang w:val="el-GR"/>
+        </w:rPr>
+        <w:t xml:space="preserve">εχει προερθει απο το </w:t>
+      </w:r>
+      <w:r>
+        <w:t>kinetic</w:t>
+      </w:r>
+      <w:r>
+        <w:rPr>
+          <w:lang w:val="el-GR"/>
+        </w:rPr>
+        <w:t>-</w:t>
+      </w:r>
+      <w:r>
+        <w:t>devel</w:t>
+      </w:r>
+      <w:r>
+        <w:rPr>
+          <w:lang w:val="el-GR"/>
+        </w:rPr>
+        <w:t>.</w:t>
+      </w:r>
+      <w:r>
+        <w:rPr>
+          <w:lang w:val="el-GR"/>
+        </w:rPr>
+        <w:br/>
+      </w:r>
+      <w:r>
+        <w:rPr>
+          <w:lang w:val="el-GR"/>
+        </w:rPr>
+        <w:t xml:space="preserve">Με πρασινο χρωμα ειναι το τοπικο </w:t>
+      </w:r>
+      <w:r>
+        <w:t>branch</w:t>
+      </w:r>
+      <w:r>
+        <w:rPr>
+          <w:lang w:val="el-GR"/>
+        </w:rPr>
+        <w:t xml:space="preserve"> </w:t>
+      </w:r>
+      <w:r>
+        <w:rPr>
+          <w:lang w:val="el-GR"/>
+        </w:rPr>
+        <w:t xml:space="preserve">στο οποιο βρισκομαστε.Αλλαζουμε λοιπον το </w:t>
+      </w:r>
+      <w:r>
+        <w:t>branch</w:t>
+      </w:r>
+      <w:r>
+        <w:rPr>
+          <w:lang w:val="el-GR"/>
+        </w:rPr>
+        <w:t xml:space="preserve"> </w:t>
+      </w:r>
+    </w:p>
+    <w:p>
+      <w:pPr>
+        <w:rPr>
+          <w:b/>
+          <w:color w:val="FFFFFF" w:themeColor="background1"/>
+          <w:lang w:val="el-GR"/>
+        </w:rPr>
+      </w:pPr>
       <w:r>
         <w:rPr>
           <w:b/>
           <w:color w:val="FFFFFF" w:themeColor="background1"/>
           <w:highlight w:val="darkMagenta"/>
         </w:rPr>
-        <w:t xml:space="preserve">it remote add myorigin </w:t>
+        <w:t>g</w:t>
+      </w:r>
+      <w:r>
+        <w:rPr>
+          <w:b/>
+          <w:color w:val="FFFFFF" w:themeColor="background1"/>
+          <w:highlight w:val="darkMagenta"/>
+        </w:rPr>
+        <w:t>it</w:t>
+      </w:r>
+      <w:r>
+        <w:rPr>
+          <w:b/>
+          <w:color w:val="FFFFFF" w:themeColor="background1"/>
+          <w:highlight w:val="darkMagenta"/>
+          <w:lang w:val="el-GR"/>
+        </w:rPr>
+        <w:t xml:space="preserve"> </w:t>
+      </w:r>
+      <w:r>
+        <w:rPr>
+          <w:b/>
+          <w:color w:val="FFFFFF" w:themeColor="background1"/>
+          <w:highlight w:val="darkMagenta"/>
+        </w:rPr>
+        <w:t>checkout</w:t>
+      </w:r>
+      <w:r>
+        <w:rPr>
+          <w:b/>
+          <w:color w:val="FFFFFF" w:themeColor="background1"/>
+          <w:highlight w:val="darkMagenta"/>
+          <w:lang w:val="el-GR"/>
+        </w:rPr>
+        <w:t xml:space="preserve"> </w:t>
+      </w:r>
+      <w:r>
+        <w:rPr>
+          <w:b/>
+          <w:color w:val="FFFFFF" w:themeColor="background1"/>
+          <w:highlight w:val="darkMagenta"/>
+        </w:rPr>
+        <w:t>mykinetic</w:t>
+      </w:r>
+    </w:p>
+    <w:p>
+      <w:pPr>
+        <w:rPr>
+          <w:lang w:val="el-GR"/>
+        </w:rPr>
+      </w:pPr>
+      <w:r>
+        <w:rPr>
+          <w:lang w:val="el-GR"/>
+        </w:rPr>
+        <w:t xml:space="preserve">Αφου ειμαστε στο </w:t>
+      </w:r>
+      <w:r>
+        <w:t>branch</w:t>
+      </w:r>
+      <w:r>
+        <w:rPr>
+          <w:lang w:val="el-GR"/>
+        </w:rPr>
+        <w:t xml:space="preserve"> </w:t>
+      </w:r>
+      <w:r>
+        <w:rPr>
+          <w:lang w:val="el-GR"/>
+        </w:rPr>
+        <w:t xml:space="preserve">,κανω </w:t>
+      </w:r>
+      <w:r>
+        <w:t>push</w:t>
+      </w:r>
+      <w:r>
+        <w:rPr>
+          <w:lang w:val="el-GR"/>
+        </w:rPr>
+        <w:t xml:space="preserve"> </w:t>
+      </w:r>
+      <w:r>
+        <w:rPr>
+          <w:lang w:val="el-GR"/>
+        </w:rPr>
+        <w:t xml:space="preserve">οτι υπαρχει στο </w:t>
+      </w:r>
+      <w:r>
+        <w:t>branch</w:t>
+      </w:r>
+      <w:r>
+        <w:rPr>
+          <w:lang w:val="el-GR"/>
+        </w:rPr>
+        <w:t>(</w:t>
+      </w:r>
+      <w:r>
+        <w:rPr>
+          <w:lang w:val="el-GR"/>
+        </w:rPr>
+        <w:t xml:space="preserve">και </w:t>
+      </w:r>
+      <w:r>
+        <w:t>source</w:t>
+      </w:r>
+      <w:r>
+        <w:rPr>
+          <w:lang w:val="el-GR"/>
+        </w:rPr>
+        <w:t xml:space="preserve"> </w:t>
+      </w:r>
+      <w:r>
+        <w:t>code</w:t>
+      </w:r>
+      <w:r>
+        <w:rPr>
+          <w:lang w:val="el-GR"/>
+        </w:rPr>
+        <w:t xml:space="preserve"> </w:t>
+      </w:r>
+      <w:r>
+        <w:rPr>
+          <w:lang w:val="el-GR"/>
+        </w:rPr>
+        <w:t xml:space="preserve">και </w:t>
+      </w:r>
+      <w:r>
+        <w:t>commit</w:t>
+      </w:r>
+      <w:r>
+        <w:rPr>
+          <w:lang w:val="el-GR"/>
+        </w:rPr>
+        <w:t xml:space="preserve"> </w:t>
+      </w:r>
+      <w:r>
+        <w:t>history</w:t>
+      </w:r>
+      <w:r>
+        <w:rPr>
+          <w:lang w:val="el-GR"/>
+        </w:rPr>
+        <w:t>)</w:t>
+      </w:r>
+      <w:r>
+        <w:rPr>
+          <w:lang w:val="el-GR"/>
+        </w:rPr>
+        <w:t>.</w:t>
+      </w:r>
+      <w:r>
+        <w:rPr>
+          <w:lang w:val="el-GR"/>
+        </w:rPr>
+        <w:t xml:space="preserve">Αν γραψουμε </w:t>
+      </w:r>
+      <w:r>
+        <w:t>Git</w:t>
+      </w:r>
+      <w:r>
+        <w:rPr>
+          <w:lang w:val="el-GR"/>
+        </w:rPr>
+        <w:t xml:space="preserve"> </w:t>
+      </w:r>
+      <w:r>
+        <w:t>push</w:t>
+      </w:r>
+      <w:r>
+        <w:rPr>
+          <w:lang w:val="el-GR"/>
+        </w:rPr>
+        <w:t xml:space="preserve"> </w:t>
+      </w:r>
+      <w:r>
+        <w:t>origin</w:t>
+      </w:r>
+      <w:r>
+        <w:rPr>
+          <w:lang w:val="el-GR"/>
+        </w:rPr>
+        <w:t xml:space="preserve"> </w:t>
+      </w:r>
+      <w:r>
+        <w:t>mykinetic</w:t>
+      </w:r>
+      <w:r>
+        <w:rPr>
+          <w:lang w:val="el-GR"/>
+        </w:rPr>
+        <w:t xml:space="preserve"> θα μα</w:t>
+      </w:r>
+      <w:r>
+        <w:rPr>
+          <w:lang w:val="el-GR"/>
+        </w:rPr>
+        <w:t>ς</w:t>
+      </w:r>
+      <w:r>
+        <w:rPr>
+          <w:lang w:val="el-GR"/>
+        </w:rPr>
+        <w:t xml:space="preserve"> πει οτι δεν εχουμε δικαιωματα να κανουμε </w:t>
+      </w:r>
+      <w:r>
+        <w:t>push</w:t>
+      </w:r>
+      <w:r>
+        <w:rPr>
+          <w:lang w:val="el-GR"/>
+        </w:rPr>
+        <w:t xml:space="preserve"> το οποιο ειναι προφανες καθως δεν ανηκουμε στην ομαδα του </w:t>
+      </w:r>
+      <w:r>
+        <w:t>ros</w:t>
+      </w:r>
+      <w:r>
+        <w:rPr>
+          <w:lang w:val="el-GR"/>
+        </w:rPr>
+        <w:t>.</w:t>
+      </w:r>
+      <w:r>
+        <w:rPr>
+          <w:lang w:val="el-GR"/>
+        </w:rPr>
+        <w:t xml:space="preserve">Αρα πρεπει να φτιαξουμε νεο </w:t>
+      </w:r>
+      <w:r>
+        <w:t>origin</w:t>
+      </w:r>
+    </w:p>
+    <w:p>
+      <w:pPr>
+        <w:rPr>
+          <w:b/>
+          <w:color w:val="FFFFFF" w:themeColor="background1"/>
+        </w:rPr>
+      </w:pPr>
+      <w:r>
+        <w:rPr>
+          <w:b/>
+          <w:color w:val="FFFFFF" w:themeColor="background1"/>
+          <w:highlight w:val="darkMagenta"/>
+        </w:rPr>
+        <w:t>g</w:t>
+      </w:r>
+      <w:r>
+        <w:rPr>
+          <w:b/>
+          <w:color w:val="FFFFFF" w:themeColor="background1"/>
+          <w:highlight w:val="darkMagenta"/>
+        </w:rPr>
+        <w:t xml:space="preserve">it remote </w:t>
+      </w:r>
+      <w:proofErr w:type="gramStart"/>
+      <w:r>
+        <w:rPr>
+          <w:b/>
+          <w:color w:val="FFFFFF" w:themeColor="background1"/>
+          <w:highlight w:val="darkMagenta"/>
+        </w:rPr>
+        <w:t>add</w:t>
+      </w:r>
+      <w:proofErr w:type="gramEnd"/>
+      <w:r>
+        <w:rPr>
+          <w:b/>
+          <w:color w:val="FFFFFF" w:themeColor="background1"/>
+          <w:highlight w:val="darkMagenta"/>
+        </w:rPr>
+        <w:t xml:space="preserve"> myorigin </w:t>
       </w:r>
       <w:hyperlink r:id="rId59" w:history="1">
         <w:r>
@@ -23079,21 +23333,29 @@
         </w:rPr>
         <w:t>cd</w:t>
       </w:r>
+      <w:proofErr w:type="gramStart"/>
       <w:r>
         <w:rPr>
           <w:b/>
           <w:color w:val="FFFFFF" w:themeColor="background1"/>
           <w:highlight w:val="darkMagenta"/>
-          <w:lang w:val="el-GR"/>
-        </w:rPr>
-        <w:t xml:space="preserve"> ../..</w:t>
-      </w:r>
+        </w:rPr>
+        <w:t xml:space="preserve"> ..</w:t>
+      </w:r>
+      <w:proofErr w:type="gramEnd"/>
       <w:r>
         <w:rPr>
           <w:b/>
           <w:color w:val="FFFFFF" w:themeColor="background1"/>
           <w:highlight w:val="darkMagenta"/>
-          <w:lang w:val="el-GR"/>
+        </w:rPr>
+        <w:t>/..</w:t>
+      </w:r>
+      <w:r>
+        <w:rPr>
+          <w:b/>
+          <w:color w:val="FFFFFF" w:themeColor="background1"/>
+          <w:highlight w:val="darkMagenta"/>
         </w:rPr>
         <w:br/>
       </w:r>
@@ -23435,6 +23697,7 @@
         </w:rPr>
         <w:t xml:space="preserve">Εμφανιση των διαθεσιμων τοπικων </w:t>
       </w:r>
+      <w:proofErr w:type="gramStart"/>
       <w:r>
         <w:t>branches</w:t>
       </w:r>
@@ -23448,7 +23711,14 @@
         <w:rPr>
           <w:lang w:val="el-GR"/>
         </w:rPr>
-        <w:t xml:space="preserve">Επισης εμφανιζει το </w:t>
+        <w:t>Επισης</w:t>
+      </w:r>
+      <w:proofErr w:type="gramEnd"/>
+      <w:r>
+        <w:rPr>
+          <w:lang w:val="el-GR"/>
+        </w:rPr>
+        <w:t xml:space="preserve"> εμφανιζει το </w:t>
       </w:r>
       <w:r>
         <w:t>branch</w:t>
@@ -23555,6 +23825,7 @@
         </w:rPr>
         <w:t xml:space="preserve"> </w:t>
       </w:r>
+      <w:proofErr w:type="gramStart"/>
       <w:r>
         <w:t>branch</w:t>
       </w:r>
@@ -23570,6 +23841,7 @@
         </w:rPr>
         <w:t>απο</w:t>
       </w:r>
+      <w:proofErr w:type="gramEnd"/>
       <w:r>
         <w:rPr>
           <w:lang w:val="el-GR"/>
@@ -23849,6 +24121,7 @@
         </w:rPr>
         <w:t xml:space="preserve"> </w:t>
       </w:r>
+      <w:proofErr w:type="gramStart"/>
       <w:r>
         <w:t>branch</w:t>
       </w:r>
@@ -23862,7 +24135,14 @@
         <w:rPr>
           <w:lang w:val="el-GR"/>
         </w:rPr>
-        <w:t xml:space="preserve">ΔΕΝ ΜΠΟΡΟΥΜΕ ΝΑ ΔΙΑΓΡΑΨΟΥΜΕ ΤΟ </w:t>
+        <w:t>ΔΕΝ</w:t>
+      </w:r>
+      <w:proofErr w:type="gramEnd"/>
+      <w:r>
+        <w:rPr>
+          <w:lang w:val="el-GR"/>
+        </w:rPr>
+        <w:t xml:space="preserve"> ΜΠΟΡΟΥΜΕ ΝΑ ΔΙΑΓΡΑΨΟΥΜΕ ΤΟ </w:t>
       </w:r>
       <w:r>
         <w:t>BRANCH</w:t>
@@ -24009,6 +24289,7 @@
         </w:rPr>
         <w:t xml:space="preserve">και αποθηκευση σε ενα νεο φακελο με ονομα το ονομα του </w:t>
       </w:r>
+      <w:proofErr w:type="gramStart"/>
       <w:r>
         <w:t>branch</w:t>
       </w:r>
@@ -24022,7 +24303,14 @@
         <w:rPr>
           <w:lang w:val="el-GR"/>
         </w:rPr>
-        <w:t xml:space="preserve">Ο φακελος βρισκεται στο ιδιο </w:t>
+        <w:t>Ο</w:t>
+      </w:r>
+      <w:proofErr w:type="gramEnd"/>
+      <w:r>
+        <w:rPr>
+          <w:lang w:val="el-GR"/>
+        </w:rPr>
+        <w:t xml:space="preserve"> φακελος βρισκεται στο ιδιο </w:t>
       </w:r>
       <w:r>
         <w:t>directory</w:t>
@@ -24198,6 +24486,7 @@
         </w:rPr>
         <w:t xml:space="preserve"> </w:t>
       </w:r>
+      <w:proofErr w:type="gramStart"/>
       <w:r>
         <w:t>repository</w:t>
       </w:r>
@@ -24205,7 +24494,14 @@
         <w:rPr>
           <w:lang w:val="el-GR"/>
         </w:rPr>
-        <w:t xml:space="preserve">.ΠΡΕΠΕΙ ΝΑ ΤΡΕΞΕΙ ΜΕΣΑ ΣΤΟ </w:t>
+        <w:t>.ΠΡΕΠΕΙ</w:t>
+      </w:r>
+      <w:proofErr w:type="gramEnd"/>
+      <w:r>
+        <w:rPr>
+          <w:lang w:val="el-GR"/>
+        </w:rPr>
+        <w:t xml:space="preserve"> ΝΑ ΤΡΕΞΕΙ ΜΕΣΑ ΣΤΟ </w:t>
       </w:r>
       <w:r>
         <w:t>DIRECTORY</w:t>
@@ -24325,6 +24621,7 @@
         </w:rPr>
         <w:t>manifest</w:t>
       </w:r>
+      <w:proofErr w:type="gramStart"/>
       <w:r>
         <w:rPr>
           <w:rFonts w:eastAsia="Times New Roman" w:cs="Times New Roman"/>
@@ -24339,6 +24636,7 @@
         </w:rPr>
         <w:t>git</w:t>
       </w:r>
+      <w:proofErr w:type="gramEnd"/>
       <w:r>
         <w:rPr>
           <w:rFonts w:eastAsia="Times New Roman" w:cs="Times New Roman"/>
@@ -25054,6 +25352,7 @@
         </w:rPr>
         <w:t xml:space="preserve"> </w:t>
       </w:r>
+      <w:proofErr w:type="gramStart"/>
       <w:r>
         <w:rPr>
           <w:rFonts w:eastAsia="Times New Roman" w:cs="Times New Roman"/>
@@ -25075,6 +25374,7 @@
         </w:rPr>
         <w:t>μεσω</w:t>
       </w:r>
+      <w:proofErr w:type="gramEnd"/>
       <w:r>
         <w:rPr>
           <w:rFonts w:eastAsia="Times New Roman" w:cs="Times New Roman"/>
@@ -25160,8 +25460,17 @@
           <w:rFonts w:eastAsia="Times New Roman" w:cs="Times New Roman"/>
           <w:lang w:eastAsia="en-US"/>
         </w:rPr>
-        <w:t xml:space="preserve"> name&gt;.git</w:t>
-      </w:r>
+        <w:t xml:space="preserve"> name</w:t>
+      </w:r>
+      <w:proofErr w:type="gramStart"/>
+      <w:r>
+        <w:rPr>
+          <w:rFonts w:eastAsia="Times New Roman" w:cs="Times New Roman"/>
+          <w:lang w:eastAsia="en-US"/>
+        </w:rPr>
+        <w:t>&gt;.git</w:t>
+      </w:r>
+      <w:proofErr w:type="gramEnd"/>
       <w:r>
         <w:rPr>
           <w:rFonts w:eastAsia="Times New Roman" w:cs="Times New Roman"/>
@@ -25534,7 +25843,7 @@
           <w:rFonts w:eastAsia="Times New Roman" w:cs="Times New Roman"/>
           <w:b/>
           <w:u w:val="single"/>
-          <w:lang w:val="el-GR" w:eastAsia="en-US"/>
+          <w:lang w:eastAsia="en-US"/>
         </w:rPr>
       </w:pPr>
       <w:r>
@@ -25624,13 +25933,408 @@
           <w:lang w:val="el-GR" w:eastAsia="en-US"/>
         </w:rPr>
         <w:lastRenderedPageBreak/>
-        <w:t>***=</w:t>
+        <w:t xml:space="preserve">Νεο </w:t>
+      </w:r>
+      <w:r>
+        <w:rPr>
+          <w:rFonts w:eastAsia="Times New Roman" w:cs="Times New Roman"/>
+          <w:lang w:eastAsia="en-US"/>
+        </w:rPr>
+        <w:t>branch</w:t>
       </w:r>
       <w:r>
         <w:rPr>
           <w:rFonts w:eastAsia="Times New Roman" w:cs="Times New Roman"/>
           <w:lang w:val="el-GR" w:eastAsia="en-US"/>
         </w:rPr>
+        <w:t xml:space="preserve"> </w:t>
+      </w:r>
+      <w:r>
+        <w:rPr>
+          <w:rFonts w:eastAsia="Times New Roman" w:cs="Times New Roman"/>
+          <w:lang w:val="el-GR" w:eastAsia="en-US"/>
+        </w:rPr>
+        <w:t xml:space="preserve">μπορει να δημιουργηθει και απο τη σελιδα του </w:t>
+      </w:r>
+      <w:r>
+        <w:rPr>
+          <w:rFonts w:eastAsia="Times New Roman" w:cs="Times New Roman"/>
+          <w:lang w:eastAsia="en-US"/>
+        </w:rPr>
+        <w:t>github</w:t>
+      </w:r>
+      <w:r>
+        <w:rPr>
+          <w:rFonts w:eastAsia="Times New Roman" w:cs="Times New Roman"/>
+          <w:lang w:val="el-GR" w:eastAsia="en-US"/>
+        </w:rPr>
+        <w:t xml:space="preserve"> οπως φαινεται παρακατω</w:t>
+      </w:r>
+    </w:p>
+    <w:p>
+      <w:pPr>
+        <w:spacing w:before="100" w:beforeAutospacing="1" w:after="100" w:afterAutospacing="1" w:line="240" w:lineRule="auto"/>
+        <w:rPr>
+          <w:rFonts w:eastAsia="Times New Roman" w:cs="Times New Roman"/>
+          <w:lang w:val="el-GR" w:eastAsia="en-US"/>
+        </w:rPr>
+      </w:pPr>
+      <w:r>
+        <w:rPr>
+          <w:rFonts w:eastAsia="Times New Roman" w:cs="Times New Roman"/>
+          <w:noProof/>
+          <w:lang w:val="el-GR" w:eastAsia="en-US"/>
+        </w:rPr>
+        <w:drawing>
+          <wp:inline distT="0" distB="0" distL="0" distR="0">
+            <wp:extent cx="4095750" cy="2609850"/>
+            <wp:effectExtent l="0" t="0" r="0" b="0"/>
+            <wp:docPr id="1" name="Picture 1" descr="C:\Users\Administrator\Downloads\Desktop\git projects\github-notes\screenshots\pic_newbranch_git.png"/>
+            <wp:cNvGraphicFramePr>
+              <a:graphicFrameLocks xmlns:a="http://schemas.openxmlformats.org/drawingml/2006/main" noChangeAspect="1"/>
+            </wp:cNvGraphicFramePr>
+            <a:graphic xmlns:a="http://schemas.openxmlformats.org/drawingml/2006/main">
+              <a:graphicData uri="http://schemas.openxmlformats.org/drawingml/2006/picture">
+                <pic:pic xmlns:pic="http://schemas.openxmlformats.org/drawingml/2006/picture">
+                  <pic:nvPicPr>
+                    <pic:cNvPr id="0" name="Picture 1" descr="C:\Users\Administrator\Downloads\Desktop\git projects\github-notes\screenshots\pic_newbranch_git.png"/>
+                    <pic:cNvPicPr>
+                      <a:picLocks noChangeAspect="1" noChangeArrowheads="1"/>
+                    </pic:cNvPicPr>
+                  </pic:nvPicPr>
+                  <pic:blipFill>
+                    <a:blip r:embed="rId64">
+                      <a:extLst>
+                        <a:ext uri="{28A0092B-C50C-407E-A947-70E740481C1C}">
+                          <a14:useLocalDpi xmlns:a14="http://schemas.microsoft.com/office/drawing/2010/main" val="0"/>
+                        </a:ext>
+                      </a:extLst>
+                    </a:blip>
+                    <a:srcRect/>
+                    <a:stretch>
+                      <a:fillRect/>
+                    </a:stretch>
+                  </pic:blipFill>
+                  <pic:spPr bwMode="auto">
+                    <a:xfrm>
+                      <a:off x="0" y="0"/>
+                      <a:ext cx="4095750" cy="2609850"/>
+                    </a:xfrm>
+                    <a:prstGeom prst="rect">
+                      <a:avLst/>
+                    </a:prstGeom>
+                    <a:noFill/>
+                    <a:ln>
+                      <a:noFill/>
+                    </a:ln>
+                  </pic:spPr>
+                </pic:pic>
+              </a:graphicData>
+            </a:graphic>
+          </wp:inline>
+        </w:drawing>
+      </w:r>
+    </w:p>
+    <w:p>
+      <w:pPr>
+        <w:spacing w:before="100" w:beforeAutospacing="1" w:after="100" w:afterAutospacing="1" w:line="240" w:lineRule="auto"/>
+        <w:rPr>
+          <w:rFonts w:eastAsia="Times New Roman" w:cs="Times New Roman"/>
+          <w:lang w:val="el-GR" w:eastAsia="en-US"/>
+        </w:rPr>
+      </w:pPr>
+      <w:r>
+        <w:rPr>
+          <w:rFonts w:eastAsia="Times New Roman" w:cs="Times New Roman"/>
+          <w:lang w:val="el-GR" w:eastAsia="en-US"/>
+        </w:rPr>
+        <w:t xml:space="preserve">Αυτο θα δημιουργησει ενα νεο </w:t>
+      </w:r>
+      <w:r>
+        <w:rPr>
+          <w:rFonts w:eastAsia="Times New Roman" w:cs="Times New Roman"/>
+          <w:lang w:eastAsia="en-US"/>
+        </w:rPr>
+        <w:t>branch</w:t>
+      </w:r>
+      <w:r>
+        <w:rPr>
+          <w:rFonts w:eastAsia="Times New Roman" w:cs="Times New Roman"/>
+          <w:lang w:val="el-GR" w:eastAsia="en-US"/>
+        </w:rPr>
+        <w:t xml:space="preserve"> </w:t>
+      </w:r>
+      <w:r>
+        <w:rPr>
+          <w:rFonts w:eastAsia="Times New Roman" w:cs="Times New Roman"/>
+          <w:lang w:val="el-GR" w:eastAsia="en-US"/>
+        </w:rPr>
+        <w:t xml:space="preserve">με ονομα </w:t>
+      </w:r>
+      <w:r>
+        <w:rPr>
+          <w:rFonts w:eastAsia="Times New Roman" w:cs="Times New Roman"/>
+          <w:lang w:eastAsia="en-US"/>
+        </w:rPr>
+        <w:t>English</w:t>
+      </w:r>
+      <w:r>
+        <w:rPr>
+          <w:rFonts w:eastAsia="Times New Roman" w:cs="Times New Roman"/>
+          <w:lang w:val="el-GR" w:eastAsia="en-US"/>
+        </w:rPr>
+        <w:t xml:space="preserve"> ,</w:t>
+      </w:r>
+      <w:r>
+        <w:rPr>
+          <w:rFonts w:eastAsia="Times New Roman" w:cs="Times New Roman"/>
+          <w:lang w:val="el-GR" w:eastAsia="en-US"/>
+        </w:rPr>
+        <w:t xml:space="preserve">το οποιο ξεκιναει απο το </w:t>
+      </w:r>
+      <w:r>
+        <w:rPr>
+          <w:rFonts w:eastAsia="Times New Roman" w:cs="Times New Roman"/>
+          <w:lang w:val="el-GR" w:eastAsia="en-US"/>
+        </w:rPr>
+        <w:t>‘</w:t>
+      </w:r>
+      <w:r>
+        <w:rPr>
+          <w:rFonts w:eastAsia="Times New Roman" w:cs="Times New Roman"/>
+          <w:lang w:eastAsia="en-US"/>
+        </w:rPr>
+        <w:t>greek</w:t>
+      </w:r>
+      <w:r>
+        <w:rPr>
+          <w:rFonts w:eastAsia="Times New Roman" w:cs="Times New Roman"/>
+          <w:lang w:val="el-GR" w:eastAsia="en-US"/>
+        </w:rPr>
+        <w:t>’</w:t>
+      </w:r>
+    </w:p>
+    <w:p>
+      <w:pPr>
+        <w:spacing w:before="100" w:beforeAutospacing="1" w:after="100" w:afterAutospacing="1" w:line="240" w:lineRule="auto"/>
+        <w:rPr>
+          <w:rFonts w:eastAsia="Times New Roman" w:cs="Times New Roman"/>
+          <w:lang w:val="el-GR" w:eastAsia="en-US"/>
+        </w:rPr>
+      </w:pPr>
+      <w:r>
+        <w:rPr>
+          <w:rFonts w:eastAsia="Times New Roman" w:cs="Times New Roman"/>
+          <w:lang w:val="el-GR" w:eastAsia="en-US"/>
+        </w:rPr>
+        <w:t xml:space="preserve">Επισης για να διαγραψω </w:t>
+      </w:r>
+      <w:r>
+        <w:rPr>
+          <w:rFonts w:eastAsia="Times New Roman" w:cs="Times New Roman"/>
+          <w:lang w:eastAsia="en-US"/>
+        </w:rPr>
+        <w:t>branches</w:t>
+      </w:r>
+      <w:r>
+        <w:rPr>
+          <w:rFonts w:eastAsia="Times New Roman" w:cs="Times New Roman"/>
+          <w:lang w:val="el-GR" w:eastAsia="en-US"/>
+        </w:rPr>
+        <w:t xml:space="preserve"> </w:t>
+      </w:r>
+      <w:r>
+        <w:rPr>
+          <w:rFonts w:eastAsia="Times New Roman" w:cs="Times New Roman"/>
+          <w:lang w:val="el-GR" w:eastAsia="en-US"/>
+        </w:rPr>
+        <w:t xml:space="preserve">απο το </w:t>
+      </w:r>
+      <w:r>
+        <w:rPr>
+          <w:rFonts w:eastAsia="Times New Roman" w:cs="Times New Roman"/>
+          <w:lang w:eastAsia="en-US"/>
+        </w:rPr>
+        <w:t>github</w:t>
+      </w:r>
+      <w:r>
+        <w:rPr>
+          <w:rFonts w:eastAsia="Times New Roman" w:cs="Times New Roman"/>
+          <w:lang w:val="el-GR" w:eastAsia="en-US"/>
+        </w:rPr>
+        <w:t xml:space="preserve"> </w:t>
+      </w:r>
+      <w:r>
+        <w:rPr>
+          <w:rFonts w:eastAsia="Times New Roman" w:cs="Times New Roman"/>
+          <w:lang w:val="el-GR" w:eastAsia="en-US"/>
+        </w:rPr>
+        <w:t xml:space="preserve">πηγαινουμε απο το μενου </w:t>
+      </w:r>
+      <w:r>
+        <w:rPr>
+          <w:rFonts w:eastAsia="Times New Roman" w:cs="Times New Roman"/>
+          <w:lang w:eastAsia="en-US"/>
+        </w:rPr>
+        <w:t>BRANCHES</w:t>
+      </w:r>
+      <w:r>
+        <w:rPr>
+          <w:rFonts w:eastAsia="Times New Roman" w:cs="Times New Roman"/>
+          <w:lang w:val="el-GR" w:eastAsia="en-US"/>
+        </w:rPr>
+        <w:t xml:space="preserve"> </w:t>
+      </w:r>
+      <w:r>
+        <w:rPr>
+          <w:rFonts w:eastAsia="Times New Roman" w:cs="Times New Roman"/>
+          <w:lang w:val="el-GR" w:eastAsia="en-US"/>
+        </w:rPr>
+        <w:t xml:space="preserve">και επιλεγουμε τον ‘καδο’ για να σβηστει στο συγκεκριμενο </w:t>
+      </w:r>
+      <w:r>
+        <w:rPr>
+          <w:rFonts w:eastAsia="Times New Roman" w:cs="Times New Roman"/>
+          <w:lang w:eastAsia="en-US"/>
+        </w:rPr>
+        <w:t>branch</w:t>
+      </w:r>
+      <w:r>
+        <w:rPr>
+          <w:rFonts w:eastAsia="Times New Roman" w:cs="Times New Roman"/>
+          <w:lang w:val="el-GR" w:eastAsia="en-US"/>
+        </w:rPr>
+        <w:t>.</w:t>
+      </w:r>
+      <w:r>
+        <w:rPr>
+          <w:rFonts w:eastAsia="Times New Roman" w:cs="Times New Roman"/>
+          <w:lang w:val="el-GR" w:eastAsia="en-US"/>
+        </w:rPr>
+        <w:t xml:space="preserve">Αν το </w:t>
+      </w:r>
+      <w:r>
+        <w:rPr>
+          <w:rFonts w:eastAsia="Times New Roman" w:cs="Times New Roman"/>
+          <w:lang w:eastAsia="en-US"/>
+        </w:rPr>
+        <w:t>branch</w:t>
+      </w:r>
+      <w:r>
+        <w:rPr>
+          <w:rFonts w:eastAsia="Times New Roman" w:cs="Times New Roman"/>
+          <w:lang w:val="el-GR" w:eastAsia="en-US"/>
+        </w:rPr>
+        <w:t xml:space="preserve"> </w:t>
+      </w:r>
+      <w:r>
+        <w:rPr>
+          <w:rFonts w:eastAsia="Times New Roman" w:cs="Times New Roman"/>
+          <w:lang w:val="el-GR" w:eastAsia="en-US"/>
+        </w:rPr>
+        <w:t xml:space="preserve">ειναι το </w:t>
+      </w:r>
+      <w:r>
+        <w:rPr>
+          <w:rFonts w:eastAsia="Times New Roman" w:cs="Times New Roman"/>
+          <w:lang w:eastAsia="en-US"/>
+        </w:rPr>
+        <w:t>default</w:t>
+      </w:r>
+      <w:r>
+        <w:rPr>
+          <w:rFonts w:eastAsia="Times New Roman" w:cs="Times New Roman"/>
+          <w:lang w:val="el-GR" w:eastAsia="en-US"/>
+        </w:rPr>
+        <w:t>, πρεπει να αλλαξει και υστερα να διαγραφει.</w:t>
+      </w:r>
+    </w:p>
+    <w:p>
+      <w:pPr>
+        <w:spacing w:before="100" w:beforeAutospacing="1" w:after="100" w:afterAutospacing="1" w:line="240" w:lineRule="auto"/>
+        <w:ind w:left="-1296"/>
+        <w:rPr>
+          <w:rFonts w:eastAsia="Times New Roman" w:cs="Times New Roman"/>
+          <w:lang w:val="el-GR" w:eastAsia="en-US"/>
+        </w:rPr>
+      </w:pPr>
+      <w:r>
+        <w:rPr>
+          <w:rFonts w:eastAsia="Times New Roman" w:cs="Times New Roman"/>
+          <w:noProof/>
+          <w:lang w:val="el-GR" w:eastAsia="en-US"/>
+        </w:rPr>
+        <w:drawing>
+          <wp:inline distT="0" distB="0" distL="0" distR="0">
+            <wp:extent cx="7581900" cy="3876004"/>
+            <wp:effectExtent l="0" t="0" r="0" b="0"/>
+            <wp:docPr id="5" name="Picture 5" descr="C:\Users\Administrator\Downloads\Desktop\git projects\github-notes\screenshots\pic_deletebranch.png"/>
+            <wp:cNvGraphicFramePr>
+              <a:graphicFrameLocks xmlns:a="http://schemas.openxmlformats.org/drawingml/2006/main" noChangeAspect="1"/>
+            </wp:cNvGraphicFramePr>
+            <a:graphic xmlns:a="http://schemas.openxmlformats.org/drawingml/2006/main">
+              <a:graphicData uri="http://schemas.openxmlformats.org/drawingml/2006/picture">
+                <pic:pic xmlns:pic="http://schemas.openxmlformats.org/drawingml/2006/picture">
+                  <pic:nvPicPr>
+                    <pic:cNvPr id="0" name="Picture 2" descr="C:\Users\Administrator\Downloads\Desktop\git projects\github-notes\screenshots\pic_deletebranch.png"/>
+                    <pic:cNvPicPr>
+                      <a:picLocks noChangeAspect="1" noChangeArrowheads="1"/>
+                    </pic:cNvPicPr>
+                  </pic:nvPicPr>
+                  <pic:blipFill>
+                    <a:blip r:embed="rId65">
+                      <a:extLst>
+                        <a:ext uri="{28A0092B-C50C-407E-A947-70E740481C1C}">
+                          <a14:useLocalDpi xmlns:a14="http://schemas.microsoft.com/office/drawing/2010/main" val="0"/>
+                        </a:ext>
+                      </a:extLst>
+                    </a:blip>
+                    <a:srcRect/>
+                    <a:stretch>
+                      <a:fillRect/>
+                    </a:stretch>
+                  </pic:blipFill>
+                  <pic:spPr bwMode="auto">
+                    <a:xfrm>
+                      <a:off x="0" y="0"/>
+                      <a:ext cx="7594552" cy="3882472"/>
+                    </a:xfrm>
+                    <a:prstGeom prst="rect">
+                      <a:avLst/>
+                    </a:prstGeom>
+                    <a:noFill/>
+                    <a:ln>
+                      <a:noFill/>
+                    </a:ln>
+                  </pic:spPr>
+                </pic:pic>
+              </a:graphicData>
+            </a:graphic>
+          </wp:inline>
+        </w:drawing>
+      </w:r>
+    </w:p>
+    <w:p>
+      <w:pPr>
+        <w:spacing w:before="100" w:beforeAutospacing="1" w:after="100" w:afterAutospacing="1" w:line="240" w:lineRule="auto"/>
+        <w:rPr>
+          <w:rFonts w:eastAsia="Times New Roman" w:cs="Times New Roman"/>
+          <w:lang w:val="el-GR" w:eastAsia="en-US"/>
+        </w:rPr>
+      </w:pPr>
+      <w:r>
+        <w:rPr>
+          <w:rFonts w:eastAsia="Times New Roman" w:cs="Times New Roman"/>
+          <w:lang w:val="el-GR" w:eastAsia="en-US"/>
+        </w:rPr>
+        <w:lastRenderedPageBreak/>
+        <w:t>***=</w:t>
+      </w:r>
+      <w:r>
+        <w:rPr>
+          <w:rFonts w:eastAsia="Times New Roman" w:cs="Times New Roman"/>
+          <w:lang w:val="el-GR" w:eastAsia="en-US"/>
+        </w:rPr>
         <w:br/>
         <w:t xml:space="preserve">Οταν το github μας αναφερει </w:t>
       </w:r>
@@ -25667,59 +26371,52 @@
           <w:rFonts w:eastAsia="Times New Roman" w:cs="Times New Roman"/>
           <w:lang w:val="el-GR" w:eastAsia="en-US"/>
         </w:rPr>
-        <w:t>σημαινει ο</w:t>
+        <w:t xml:space="preserve">σημαινει οτι εχει καταγραψει το λαθος ΚΑΙ ΤΗΝ ΕΠΙΛΥΣΗ ΤΟΥ ΠΡΟΒΛΗΜΑΤΟΣ του χρηστη .Αυτο το κανει για να λυσει αυτοματα το ιδιο προβλημα σε καποιο μελλοντικο </w:t>
+      </w:r>
+      <w:r>
+        <w:rPr>
+          <w:rFonts w:eastAsia="Times New Roman" w:cs="Times New Roman"/>
+          <w:lang w:eastAsia="en-US"/>
+        </w:rPr>
+        <w:t>cherry</w:t>
       </w:r>
       <w:r>
         <w:rPr>
           <w:rFonts w:eastAsia="Times New Roman" w:cs="Times New Roman"/>
           <w:lang w:val="el-GR" w:eastAsia="en-US"/>
         </w:rPr>
-        <w:t xml:space="preserve">τι εχει καταγραψει το λαθος ΚΑΙ ΤΗΝ ΕΠΙΛΥΣΗ ΤΟΥ ΠΡΟΒΛΗΜΑΤΟΣ του χρηστη .Αυτο το κανει για να λυσει αυτοματα το ιδιο προβλημα σε καποιο μελλοντικο </w:t>
+        <w:t>-</w:t>
       </w:r>
       <w:r>
         <w:rPr>
           <w:rFonts w:eastAsia="Times New Roman" w:cs="Times New Roman"/>
           <w:lang w:eastAsia="en-US"/>
         </w:rPr>
-        <w:t>cherry</w:t>
+        <w:t>pick</w:t>
       </w:r>
       <w:r>
         <w:rPr>
           <w:rFonts w:eastAsia="Times New Roman" w:cs="Times New Roman"/>
           <w:lang w:val="el-GR" w:eastAsia="en-US"/>
         </w:rPr>
-        <w:t>-</w:t>
-      </w:r>
-      <w:r>
-        <w:rPr>
-          <w:rFonts w:eastAsia="Times New Roman" w:cs="Times New Roman"/>
-          <w:lang w:eastAsia="en-US"/>
-        </w:rPr>
-        <w:t>pick</w:t>
+        <w:t xml:space="preserve"> </w:t>
       </w:r>
       <w:r>
         <w:rPr>
           <w:rFonts w:eastAsia="Times New Roman" w:cs="Times New Roman"/>
           <w:lang w:val="el-GR" w:eastAsia="en-US"/>
         </w:rPr>
-        <w:t xml:space="preserve"> </w:t>
-      </w:r>
-      <w:r>
+        <w:t>.Πολλες φορες ομως δεν θελουμε να θυμαται το πως το λυσαμε γιατι ενδεχομενως η λυση να μην ειναι ιδια.Ετσι λοιπον χρησιμοποιω την εντολη</w:t>
+      </w:r>
+    </w:p>
+    <w:p>
+      <w:pPr>
+        <w:spacing w:before="100" w:beforeAutospacing="1" w:after="100" w:afterAutospacing="1" w:line="240" w:lineRule="auto"/>
         <w:rPr>
           <w:rFonts w:eastAsia="Times New Roman" w:cs="Times New Roman"/>
+          <w:b/>
+          <w:color w:val="FFFFFF" w:themeColor="background1"/>
           <w:lang w:val="el-GR" w:eastAsia="en-US"/>
-        </w:rPr>
-        <w:t>.Πολλες φορες ομως δεν θελουμε να θυμαται το πως το λυσαμε γιατι ενδεχομενως η λυση να μην ειναι ιδια.Ετσι λοιπον χρησιμοποιω την εντολη</w:t>
-      </w:r>
-    </w:p>
-    <w:p>
-      <w:pPr>
-        <w:spacing w:before="100" w:beforeAutospacing="1" w:after="100" w:afterAutospacing="1" w:line="240" w:lineRule="auto"/>
-        <w:rPr>
-          <w:rFonts w:eastAsia="Times New Roman" w:cs="Times New Roman"/>
-          <w:b/>
-          <w:color w:val="FFFFFF" w:themeColor="background1"/>
-          <w:lang w:eastAsia="en-US"/>
         </w:rPr>
       </w:pPr>
       <w:r>
@@ -25740,57 +26437,124 @@
           <w:highlight w:val="darkMagenta"/>
           <w:lang w:eastAsia="en-US"/>
         </w:rPr>
-        <w:t>it rerere forget *</w:t>
+        <w:t>it</w:t>
+      </w:r>
+      <w:r>
+        <w:rPr>
+          <w:rFonts w:eastAsia="Times New Roman" w:cs="Times New Roman"/>
+          <w:b/>
+          <w:color w:val="FFFFFF" w:themeColor="background1"/>
+          <w:highlight w:val="darkMagenta"/>
+          <w:lang w:val="el-GR" w:eastAsia="en-US"/>
+        </w:rPr>
+        <w:t xml:space="preserve"> </w:t>
+      </w:r>
+      <w:r>
+        <w:rPr>
+          <w:rFonts w:eastAsia="Times New Roman" w:cs="Times New Roman"/>
+          <w:b/>
+          <w:color w:val="FFFFFF" w:themeColor="background1"/>
+          <w:highlight w:val="darkMagenta"/>
+          <w:lang w:eastAsia="en-US"/>
+        </w:rPr>
+        <w:t>rerere</w:t>
+      </w:r>
+      <w:r>
+        <w:rPr>
+          <w:rFonts w:eastAsia="Times New Roman" w:cs="Times New Roman"/>
+          <w:b/>
+          <w:color w:val="FFFFFF" w:themeColor="background1"/>
+          <w:highlight w:val="darkMagenta"/>
+          <w:lang w:val="el-GR" w:eastAsia="en-US"/>
+        </w:rPr>
+        <w:t xml:space="preserve"> </w:t>
+      </w:r>
+      <w:r>
+        <w:rPr>
+          <w:rFonts w:eastAsia="Times New Roman" w:cs="Times New Roman"/>
+          <w:b/>
+          <w:color w:val="FFFFFF" w:themeColor="background1"/>
+          <w:highlight w:val="darkMagenta"/>
+          <w:lang w:eastAsia="en-US"/>
+        </w:rPr>
+        <w:t>forget</w:t>
+      </w:r>
+      <w:r>
+        <w:rPr>
+          <w:rFonts w:eastAsia="Times New Roman" w:cs="Times New Roman"/>
+          <w:b/>
+          <w:color w:val="FFFFFF" w:themeColor="background1"/>
+          <w:highlight w:val="darkMagenta"/>
+          <w:lang w:val="el-GR" w:eastAsia="en-US"/>
+        </w:rPr>
+        <w:t xml:space="preserve"> *</w:t>
       </w:r>
     </w:p>
     <w:p>
       <w:pPr>
         <w:spacing w:before="100" w:beforeAutospacing="1" w:after="100" w:afterAutospacing="1" w:line="240" w:lineRule="auto"/>
+        <w:rPr>
+          <w:rFonts w:eastAsia="Times New Roman" w:cs="Times New Roman"/>
+          <w:lang w:val="el-GR" w:eastAsia="en-US"/>
+        </w:rPr>
+      </w:pPr>
+      <w:r>
+        <w:rPr>
+          <w:rFonts w:eastAsia="Times New Roman" w:cs="Times New Roman"/>
+          <w:lang w:val="el-GR" w:eastAsia="en-US"/>
+        </w:rPr>
+        <w:t xml:space="preserve">Με την εντολη αυτη λοιπον αναγκαζω το </w:t>
+      </w:r>
+      <w:r>
         <w:rPr>
           <w:rFonts w:eastAsia="Times New Roman" w:cs="Times New Roman"/>
           <w:lang w:eastAsia="en-US"/>
         </w:rPr>
-      </w:pPr>
+        <w:t>github</w:t>
+      </w:r>
       <w:r>
         <w:rPr>
           <w:rFonts w:eastAsia="Times New Roman" w:cs="Times New Roman"/>
           <w:lang w:val="el-GR" w:eastAsia="en-US"/>
         </w:rPr>
-        <w:t xml:space="preserve">Με την εντολη αυτη λοιπον αναγκαζω το </w:t>
+        <w:t xml:space="preserve"> </w:t>
+      </w:r>
+      <w:r>
+        <w:rPr>
+          <w:rFonts w:eastAsia="Times New Roman" w:cs="Times New Roman"/>
+          <w:lang w:val="el-GR" w:eastAsia="en-US"/>
+        </w:rPr>
+        <w:t xml:space="preserve">να «ξεχασει» οποιαδηποτε πιθανη λυση ενος </w:t>
       </w:r>
       <w:r>
         <w:rPr>
           <w:rFonts w:eastAsia="Times New Roman" w:cs="Times New Roman"/>
           <w:lang w:eastAsia="en-US"/>
         </w:rPr>
-        <w:t>github</w:t>
+        <w:t>conflict</w:t>
       </w:r>
       <w:r>
         <w:rPr>
           <w:rFonts w:eastAsia="Times New Roman" w:cs="Times New Roman"/>
           <w:lang w:val="el-GR" w:eastAsia="en-US"/>
         </w:rPr>
-        <w:t xml:space="preserve"> </w:t>
-      </w:r>
-      <w:r>
+        <w:t>.</w:t>
+      </w:r>
+    </w:p>
+    <w:p>
+      <w:pPr>
+        <w:spacing w:before="100" w:beforeAutospacing="1" w:after="100" w:afterAutospacing="1" w:line="240" w:lineRule="auto"/>
+        <w:ind w:left="-1296"/>
         <w:rPr>
           <w:rFonts w:eastAsia="Times New Roman" w:cs="Times New Roman"/>
           <w:lang w:val="el-GR" w:eastAsia="en-US"/>
         </w:rPr>
-        <w:t xml:space="preserve">να «ξεχασει» οποιαδηποτε πιθανη λυση ενος </w:t>
-      </w:r>
-      <w:r>
-        <w:rPr>
-          <w:rFonts w:eastAsia="Times New Roman" w:cs="Times New Roman"/>
-          <w:lang w:eastAsia="en-US"/>
-        </w:rPr>
-        <w:t>conflict.</w:t>
-      </w:r>
+      </w:pPr>
       <w:bookmarkStart w:id="1" w:name="_GoBack"/>
       <w:bookmarkEnd w:id="1"/>
     </w:p>
     <w:sectPr>
-      <w:footerReference w:type="default" r:id="rId64"/>
+      <w:footerReference w:type="default" r:id="rId66"/>
       <w:pgSz w:w="12240" w:h="15840"/>
       <w:pgMar w:top="1440" w:right="1440" w:bottom="1440" w:left="1440" w:header="720" w:footer="720" w:gutter="0"/>
       <w:cols w:space="720"/>
@@ -25859,7 +26623,7 @@
           <w:rPr>
             <w:noProof/>
           </w:rPr>
-          <w:t>39</w:t>
+          <w:t>38</w:t>
         </w:r>
         <w:r>
           <w:rPr>
@@ -29857,6 +30621,15 @@
 </file>
 
 <file path=customXml/item1.xml><?xml version="1.0" encoding="utf-8"?>
+<?mso-contentType ?>
+<FormTemplates xmlns="http://schemas.microsoft.com/sharepoint/v3/contenttype/forms">
+  <Display>DocumentLibraryForm</Display>
+  <Edit>AssetEditForm</Edit>
+  <New>DocumentLibraryForm</New>
+</FormTemplates>
+</file>
+
+<file path=customXml/item2.xml><?xml version="1.0" encoding="utf-8"?>
 <p:properties xmlns:p="http://schemas.microsoft.com/office/2006/metadata/properties" xmlns:xsi="http://www.w3.org/2001/XMLSchema-instance" xmlns:pc="http://schemas.microsoft.com/office/infopath/2007/PartnerControls">
   <documentManagement>
     <APDescription xmlns="4873beb7-5857-4685-be1f-d57550cc96cc" xsi:nil="true"/>
@@ -29980,15 +30753,6 @@
     <UANotes xmlns="4873beb7-5857-4685-be1f-d57550cc96cc" xsi:nil="true"/>
   </documentManagement>
 </p:properties>
-</file>
-
-<file path=customXml/item2.xml><?xml version="1.0" encoding="utf-8"?>
-<?mso-contentType ?>
-<FormTemplates xmlns="http://schemas.microsoft.com/sharepoint/v3/contenttype/forms">
-  <Display>DocumentLibraryForm</Display>
-  <Edit>AssetEditForm</Edit>
-  <New>DocumentLibraryForm</New>
-</FormTemplates>
 </file>
 
 <file path=customXml/item3.xml><?xml version="1.0" encoding="utf-8"?>
@@ -31085,19 +31849,19 @@
 </file>
 
 <file path=customXml/itemProps1.xml><?xml version="1.0" encoding="utf-8"?>
+<ds:datastoreItem xmlns:ds="http://schemas.openxmlformats.org/officeDocument/2006/customXml" ds:itemID="{FF740C13-C6A2-43D3-86C5-4CBB969C2CB1}">
+  <ds:schemaRefs>
+    <ds:schemaRef ds:uri="http://schemas.microsoft.com/sharepoint/v3/contenttype/forms"/>
+  </ds:schemaRefs>
+</ds:datastoreItem>
+</file>
+
+<file path=customXml/itemProps2.xml><?xml version="1.0" encoding="utf-8"?>
 <ds:datastoreItem xmlns:ds="http://schemas.openxmlformats.org/officeDocument/2006/customXml" ds:itemID="{83AE4ADC-D632-40A7-A0C1-0481BB069C4F}">
   <ds:schemaRefs>
     <ds:schemaRef ds:uri="http://schemas.microsoft.com/office/2006/metadata/properties"/>
     <ds:schemaRef ds:uri="http://schemas.microsoft.com/office/infopath/2007/PartnerControls"/>
     <ds:schemaRef ds:uri="4873beb7-5857-4685-be1f-d57550cc96cc"/>
-  </ds:schemaRefs>
-</ds:datastoreItem>
-</file>
-
-<file path=customXml/itemProps2.xml><?xml version="1.0" encoding="utf-8"?>
-<ds:datastoreItem xmlns:ds="http://schemas.openxmlformats.org/officeDocument/2006/customXml" ds:itemID="{FF740C13-C6A2-43D3-86C5-4CBB969C2CB1}">
-  <ds:schemaRefs>
-    <ds:schemaRef ds:uri="http://schemas.microsoft.com/sharepoint/v3/contenttype/forms"/>
   </ds:schemaRefs>
 </ds:datastoreItem>
 </file>
@@ -31121,7 +31885,7 @@
 </file>
 
 <file path=customXml/itemProps4.xml><?xml version="1.0" encoding="utf-8"?>
-<ds:datastoreItem xmlns:ds="http://schemas.openxmlformats.org/officeDocument/2006/customXml" ds:itemID="{464862EA-7D86-4422-AC44-C291EB4C2DD2}">
+<ds:datastoreItem xmlns:ds="http://schemas.openxmlformats.org/officeDocument/2006/customXml" ds:itemID="{4C17077D-098B-4CDD-96CB-DF7489C2ABB9}">
   <ds:schemaRefs>
     <ds:schemaRef ds:uri="http://schemas.openxmlformats.org/officeDocument/2006/bibliography"/>
   </ds:schemaRefs>

</xml_diff>

<commit_message>
github.docx:Fix some typos and wrong command
its "git fetch <project> <branch>"
not
"git fetch <project> -b <branch>"
</commit_message>
<xml_diff>
--- a/Github.docx
+++ b/Github.docx
@@ -1,6 +1,6 @@
 
 <file path=word/document.xml><?xml version="1.0" encoding="utf-8"?>
-<w:document xmlns:wpc="http://schemas.microsoft.com/office/word/2010/wordprocessingCanvas" xmlns:cx="http://schemas.microsoft.com/office/drawing/2014/chartex" xmlns:cx1="http://schemas.microsoft.com/office/drawing/2015/9/8/chartex" xmlns:cx2="http://schemas.microsoft.com/office/drawing/2015/10/21/chartex" xmlns:cx3="http://schemas.microsoft.com/office/drawing/2016/5/9/chartex" xmlns:cx4="http://schemas.microsoft.com/office/drawing/2016/5/10/chartex" xmlns:cx5="http://schemas.microsoft.com/office/drawing/2016/5/11/chartex" xmlns:cx6="http://schemas.microsoft.com/office/drawing/2016/5/12/chartex" xmlns:cx7="http://schemas.microsoft.com/office/drawing/2016/5/13/chartex" xmlns:cx8="http://schemas.microsoft.com/office/drawing/2016/5/14/chartex" xmlns:mc="http://schemas.openxmlformats.org/markup-compatibility/2006" xmlns:aink="http://schemas.microsoft.com/office/drawing/2016/ink" xmlns:o="urn:schemas-microsoft-com:office:office" xmlns:r="http://schemas.openxmlformats.org/officeDocument/2006/relationships" xmlns:m="http://schemas.openxmlformats.org/officeDocument/2006/math" xmlns:v="urn:schemas-microsoft-com:vml" xmlns:wp14="http://schemas.microsoft.com/office/word/2010/wordprocessingDrawing" xmlns:wp="http://schemas.openxmlformats.org/drawingml/2006/wordprocessingDrawing" xmlns:w10="urn:schemas-microsoft-com:office:word" xmlns:w="http://schemas.openxmlformats.org/wordprocessingml/2006/main" xmlns:w14="http://schemas.microsoft.com/office/word/2010/wordml" xmlns:w15="http://schemas.microsoft.com/office/word/2012/wordml" xmlns:w16se="http://schemas.microsoft.com/office/word/2015/wordml/symex" xmlns:wpg="http://schemas.microsoft.com/office/word/2010/wordprocessingGroup" xmlns:wpi="http://schemas.microsoft.com/office/word/2010/wordprocessingInk" xmlns:wne="http://schemas.microsoft.com/office/word/2006/wordml" xmlns:wps="http://schemas.microsoft.com/office/word/2010/wordprocessingShape" mc:Ignorable="w14 w15 w16se wp14">
+<w:document xmlns:wpc="http://schemas.microsoft.com/office/word/2010/wordprocessingCanvas" xmlns:cx="http://schemas.microsoft.com/office/drawing/2014/chartex" xmlns:cx1="http://schemas.microsoft.com/office/drawing/2015/9/8/chartex" xmlns:cx2="http://schemas.microsoft.com/office/drawing/2015/10/21/chartex" xmlns:cx3="http://schemas.microsoft.com/office/drawing/2016/5/9/chartex" xmlns:cx4="http://schemas.microsoft.com/office/drawing/2016/5/10/chartex" xmlns:cx5="http://schemas.microsoft.com/office/drawing/2016/5/11/chartex" xmlns:cx6="http://schemas.microsoft.com/office/drawing/2016/5/12/chartex" xmlns:cx7="http://schemas.microsoft.com/office/drawing/2016/5/13/chartex" xmlns:cx8="http://schemas.microsoft.com/office/drawing/2016/5/14/chartex" xmlns:mc="http://schemas.openxmlformats.org/markup-compatibility/2006" xmlns:aink="http://schemas.microsoft.com/office/drawing/2016/ink" xmlns:am3d="http://schemas.microsoft.com/office/drawing/2017/model3d" xmlns:o="urn:schemas-microsoft-com:office:office" xmlns:r="http://schemas.openxmlformats.org/officeDocument/2006/relationships" xmlns:m="http://schemas.openxmlformats.org/officeDocument/2006/math" xmlns:v="urn:schemas-microsoft-com:vml" xmlns:wp14="http://schemas.microsoft.com/office/word/2010/wordprocessingDrawing" xmlns:wp="http://schemas.openxmlformats.org/drawingml/2006/wordprocessingDrawing" xmlns:w10="urn:schemas-microsoft-com:office:word" xmlns:w="http://schemas.openxmlformats.org/wordprocessingml/2006/main" xmlns:w14="http://schemas.microsoft.com/office/word/2010/wordml" xmlns:w15="http://schemas.microsoft.com/office/word/2012/wordml" xmlns:w16cid="http://schemas.microsoft.com/office/word/2016/wordml/cid" xmlns:w16se="http://schemas.microsoft.com/office/word/2015/wordml/symex" xmlns:wpg="http://schemas.microsoft.com/office/word/2010/wordprocessingGroup" xmlns:wpi="http://schemas.microsoft.com/office/word/2010/wordprocessingInk" xmlns:wne="http://schemas.microsoft.com/office/word/2006/wordml" xmlns:wps="http://schemas.microsoft.com/office/word/2010/wordprocessingShape" mc:Ignorable="w14 w15 w16se w16cid wp14">
   <w:body>
     <w:p>
       <w:pPr>
@@ -139,57 +139,59 @@
           <w:szCs w:val="36"/>
           <w:lang w:val="el-GR"/>
         </w:rPr>
-        <w:t>Εγχειριδιο</w:t>
+        <w:t>Εγχειρί</w:t>
       </w:r>
       <w:r>
         <w:rPr>
           <w:color w:val="0673A5" w:themeColor="text2" w:themeShade="BF"/>
           <w:sz w:val="36"/>
           <w:szCs w:val="36"/>
-        </w:rPr>
-        <w:t xml:space="preserve"> </w:t>
+          <w:lang w:val="el-GR"/>
+        </w:rPr>
+        <w:t>διο</w:t>
       </w:r>
       <w:r>
         <w:rPr>
           <w:color w:val="0673A5" w:themeColor="text2" w:themeShade="BF"/>
           <w:sz w:val="36"/>
           <w:szCs w:val="36"/>
-          <w:lang w:val="el-GR"/>
-        </w:rPr>
-        <w:t>χρησης</w:t>
+        </w:rPr>
+        <w:t xml:space="preserve"> </w:t>
       </w:r>
       <w:r>
         <w:rPr>
           <w:color w:val="0673A5" w:themeColor="text2" w:themeShade="BF"/>
           <w:sz w:val="36"/>
           <w:szCs w:val="36"/>
-        </w:rPr>
-        <w:t xml:space="preserve"> GitH</w:t>
+          <w:lang w:val="el-GR"/>
+        </w:rPr>
+        <w:t>χρ</w:t>
       </w:r>
       <w:r>
         <w:rPr>
           <w:color w:val="0673A5" w:themeColor="text2" w:themeShade="BF"/>
           <w:sz w:val="36"/>
           <w:szCs w:val="36"/>
-        </w:rPr>
-        <w:t xml:space="preserve">ub </w:t>
+          <w:lang w:val="el-GR"/>
+        </w:rPr>
+        <w:t>ή</w:t>
       </w:r>
       <w:r>
         <w:rPr>
           <w:color w:val="0673A5" w:themeColor="text2" w:themeShade="BF"/>
           <w:sz w:val="36"/>
           <w:szCs w:val="36"/>
-        </w:rPr>
-        <w:br/>
+          <w:lang w:val="el-GR"/>
+        </w:rPr>
+        <w:t>σης</w:t>
       </w:r>
       <w:r>
         <w:rPr>
           <w:color w:val="0673A5" w:themeColor="text2" w:themeShade="BF"/>
           <w:sz w:val="36"/>
           <w:szCs w:val="36"/>
-          <w:lang w:val="el-GR"/>
-        </w:rPr>
-        <w:t>μεσω</w:t>
+        </w:rPr>
+        <w:t xml:space="preserve"> GitH</w:t>
       </w:r>
       <w:r>
         <w:rPr>
@@ -197,7 +199,7 @@
           <w:sz w:val="36"/>
           <w:szCs w:val="36"/>
         </w:rPr>
-        <w:t xml:space="preserve"> Linux Terminals</w:t>
+        <w:t xml:space="preserve">ub </w:t>
       </w:r>
       <w:r>
         <w:rPr>
@@ -206,7 +208,76 @@
           <w:szCs w:val="36"/>
         </w:rPr>
         <w:br/>
-        <w:t>ROS-Autom 2017</w:t>
+      </w:r>
+      <w:r>
+        <w:rPr>
+          <w:color w:val="0673A5" w:themeColor="text2" w:themeShade="BF"/>
+          <w:sz w:val="36"/>
+          <w:szCs w:val="36"/>
+          <w:lang w:val="el-GR"/>
+        </w:rPr>
+        <w:t>μ</w:t>
+      </w:r>
+      <w:r>
+        <w:rPr>
+          <w:color w:val="0673A5" w:themeColor="text2" w:themeShade="BF"/>
+          <w:sz w:val="36"/>
+          <w:szCs w:val="36"/>
+          <w:lang w:val="el-GR"/>
+        </w:rPr>
+        <w:t>έ</w:t>
+      </w:r>
+      <w:r>
+        <w:rPr>
+          <w:color w:val="0673A5" w:themeColor="text2" w:themeShade="BF"/>
+          <w:sz w:val="36"/>
+          <w:szCs w:val="36"/>
+          <w:lang w:val="el-GR"/>
+        </w:rPr>
+        <w:t>σω</w:t>
+      </w:r>
+      <w:r>
+        <w:rPr>
+          <w:color w:val="0673A5" w:themeColor="text2" w:themeShade="BF"/>
+          <w:sz w:val="36"/>
+          <w:szCs w:val="36"/>
+        </w:rPr>
+        <w:t xml:space="preserve"> Linux Terminals</w:t>
+      </w:r>
+      <w:r>
+        <w:rPr>
+          <w:color w:val="0673A5" w:themeColor="text2" w:themeShade="BF"/>
+          <w:sz w:val="36"/>
+          <w:szCs w:val="36"/>
+        </w:rPr>
+        <w:br/>
+        <w:t>ROS-</w:t>
+      </w:r>
+      <w:r>
+        <w:rPr>
+          <w:color w:val="0673A5" w:themeColor="text2" w:themeShade="BF"/>
+          <w:sz w:val="36"/>
+          <w:szCs w:val="36"/>
+        </w:rPr>
+        <w:t>a</w:t>
+      </w:r>
+      <w:bookmarkStart w:id="0" w:name="_GoBack"/>
+      <w:bookmarkEnd w:id="0"/>
+      <w:r>
+        <w:rPr>
+          <w:color w:val="0673A5" w:themeColor="text2" w:themeShade="BF"/>
+          <w:sz w:val="36"/>
+          <w:szCs w:val="36"/>
+        </w:rPr>
+        <w:t>utom 2017</w:t>
+      </w:r>
+      <w:r>
+        <w:rPr>
+          <w:color w:val="0673A5" w:themeColor="text2" w:themeShade="BF"/>
+          <w:sz w:val="36"/>
+          <w:szCs w:val="36"/>
+        </w:rPr>
+        <w:t xml:space="preserve"> ®</w:t>
       </w:r>
     </w:p>
     <w:p>
@@ -260,7 +331,7 @@
           <w:color w:val="FFFFFF" w:themeColor="background1"/>
         </w:rPr>
       </w:pPr>
-      <w:bookmarkStart w:id="0" w:name="_Hlk484756710"/>
+      <w:bookmarkStart w:id="1" w:name="_Hlk484756710"/>
       <w:r>
         <w:rPr>
           <w:b/>
@@ -301,7 +372,7 @@
         </w:rPr>
         <w:t>udo apt-get install repo</w:t>
       </w:r>
-      <w:bookmarkEnd w:id="0"/>
+      <w:bookmarkEnd w:id="1"/>
     </w:p>
     <w:p>
       <w:pPr>
@@ -432,25 +503,7 @@
           <w:color w:val="FFFFFF" w:themeColor="background1"/>
           <w:highlight w:val="darkMagenta"/>
         </w:rPr>
-        <w:t xml:space="preserve">it config –global </w:t>
-      </w:r>
-      <w:proofErr w:type="gramStart"/>
-      <w:r>
-        <w:rPr>
-          <w:b/>
-          <w:color w:val="FFFFFF" w:themeColor="background1"/>
-          <w:highlight w:val="darkMagenta"/>
-        </w:rPr>
-        <w:t>user.email</w:t>
-      </w:r>
-      <w:proofErr w:type="gramEnd"/>
-      <w:r>
-        <w:rPr>
-          <w:b/>
-          <w:color w:val="FFFFFF" w:themeColor="background1"/>
-          <w:highlight w:val="darkMagenta"/>
-        </w:rPr>
-        <w:t xml:space="preserve"> </w:t>
+        <w:t xml:space="preserve">it config –global user.email </w:t>
       </w:r>
       <w:hyperlink r:id="rId13" w:history="1">
         <w:r>
@@ -1310,7 +1363,21 @@
           <w:rFonts w:asciiTheme="majorHAnsi" w:eastAsia="Times New Roman" w:hAnsiTheme="majorHAnsi" w:cs="Courier New"/>
           <w:lang w:val="el-GR" w:eastAsia="en-US"/>
         </w:rPr>
-        <w:t xml:space="preserve"> στον </w:t>
+        <w:t xml:space="preserve"> </w:t>
+      </w:r>
+      <w:r>
+        <w:rPr>
+          <w:rFonts w:asciiTheme="majorHAnsi" w:eastAsia="Times New Roman" w:hAnsiTheme="majorHAnsi" w:cs="Courier New"/>
+          <w:lang w:val="el-GR" w:eastAsia="en-US"/>
+        </w:rPr>
+        <w:t xml:space="preserve">να γραφτεί </w:t>
+      </w:r>
+      <w:r>
+        <w:rPr>
+          <w:rFonts w:asciiTheme="majorHAnsi" w:eastAsia="Times New Roman" w:hAnsiTheme="majorHAnsi" w:cs="Courier New"/>
+          <w:lang w:val="el-GR" w:eastAsia="en-US"/>
+        </w:rPr>
+        <w:t xml:space="preserve">στον </w:t>
       </w:r>
       <w:r>
         <w:rPr>
@@ -1494,7 +1561,13 @@
         <w:rPr>
           <w:lang w:val="el-GR"/>
         </w:rPr>
-        <w:t xml:space="preserve">Στη συνεχεια αποθηκευουμε το </w:t>
+        <w:t>Α</w:t>
+      </w:r>
+      <w:r>
+        <w:rPr>
+          <w:lang w:val="el-GR"/>
+        </w:rPr>
+        <w:t xml:space="preserve">ποθηκευουμε το </w:t>
       </w:r>
       <w:r>
         <w:t>ssh</w:t>
@@ -1636,21 +1709,7 @@
         <w:rPr>
           <w:b/>
         </w:rPr>
-        <w:t xml:space="preserve">Identity </w:t>
-      </w:r>
-      <w:proofErr w:type="gramStart"/>
-      <w:r>
-        <w:rPr>
-          <w:b/>
-        </w:rPr>
-        <w:t>added :</w:t>
-      </w:r>
-      <w:proofErr w:type="gramEnd"/>
-      <w:r>
-        <w:rPr>
-          <w:b/>
-        </w:rPr>
-        <w:t xml:space="preserve"> /home/username/.ssh/id_rsa ( home/username/.ssh/id_rsa )</w:t>
+        <w:t>Identity added : /home/username/.ssh/id_rsa ( home/username/.ssh/id_rsa )</w:t>
       </w:r>
     </w:p>
     <w:p>
@@ -1931,6 +1990,12 @@
         <w:rPr>
           <w:lang w:val="el-GR"/>
         </w:rPr>
+        <w:t xml:space="preserve"> </w:t>
+      </w:r>
+      <w:r>
+        <w:rPr>
+          <w:lang w:val="el-GR"/>
+        </w:rPr>
         <w:t xml:space="preserve">Ανοιγουμε τις </w:t>
       </w:r>
       <w:r>
@@ -3043,21 +3108,7 @@
         <w:rPr>
           <w:lang w:val="el-GR"/>
         </w:rPr>
-        <w:t xml:space="preserve">α κυκλακια αντιπροσωπευουν μια </w:t>
-      </w:r>
-      <w:proofErr w:type="gramStart"/>
-      <w:r>
-        <w:rPr>
-          <w:lang w:val="el-GR"/>
-        </w:rPr>
-        <w:t>αλλαγη(</w:t>
-      </w:r>
-      <w:proofErr w:type="gramEnd"/>
-      <w:r>
-        <w:rPr>
-          <w:lang w:val="el-GR"/>
-        </w:rPr>
-        <w:t xml:space="preserve">ενα </w:t>
+        <w:t xml:space="preserve">α κυκλακια αντιπροσωπευουν μια αλλαγη(ενα </w:t>
       </w:r>
       <w:r>
         <w:t>commit</w:t>
@@ -3987,21 +4038,7 @@
           <w:lang w:val="el-GR"/>
         </w:rPr>
         <w:br/>
-        <w:t xml:space="preserve">Αν </w:t>
-      </w:r>
-      <w:proofErr w:type="gramStart"/>
-      <w:r>
-        <w:rPr>
-          <w:lang w:val="el-GR"/>
-        </w:rPr>
-        <w:t>πχ,εσβησα</w:t>
-      </w:r>
-      <w:proofErr w:type="gramEnd"/>
-      <w:r>
-        <w:rPr>
-          <w:lang w:val="el-GR"/>
-        </w:rPr>
-        <w:t xml:space="preserve"> ενα </w:t>
+        <w:t xml:space="preserve">Αν πχ,εσβησα ενα </w:t>
       </w:r>
       <w:r>
         <w:t>declaration</w:t>
@@ -5498,7 +5535,6 @@
           <w:lang w:val="el-GR"/>
         </w:rPr>
       </w:pPr>
-      <w:proofErr w:type="gramStart"/>
       <w:r>
         <w:t>Code</w:t>
       </w:r>
@@ -5506,14 +5542,7 @@
         <w:rPr>
           <w:lang w:val="el-GR"/>
         </w:rPr>
-        <w:t xml:space="preserve"> :</w:t>
-      </w:r>
-      <w:proofErr w:type="gramEnd"/>
-      <w:r>
-        <w:rPr>
-          <w:lang w:val="el-GR"/>
-        </w:rPr>
-        <w:t xml:space="preserve"> </w:t>
+        <w:t xml:space="preserve"> : </w:t>
       </w:r>
       <w:r>
         <w:rPr>
@@ -5533,7 +5562,6 @@
           <w:lang w:val="el-GR"/>
         </w:rPr>
       </w:pPr>
-      <w:proofErr w:type="gramStart"/>
       <w:r>
         <w:t>Issues</w:t>
       </w:r>
@@ -5541,14 +5569,7 @@
         <w:rPr>
           <w:lang w:val="el-GR"/>
         </w:rPr>
-        <w:t xml:space="preserve"> :</w:t>
-      </w:r>
-      <w:proofErr w:type="gramEnd"/>
-      <w:r>
-        <w:rPr>
-          <w:lang w:val="el-GR"/>
-        </w:rPr>
-        <w:t xml:space="preserve"> </w:t>
+        <w:t xml:space="preserve"> : </w:t>
       </w:r>
       <w:r>
         <w:rPr>
@@ -5607,7 +5628,6 @@
         </w:rPr>
         <w:t xml:space="preserve"> </w:t>
       </w:r>
-      <w:proofErr w:type="gramStart"/>
       <w:r>
         <w:t>requests</w:t>
       </w:r>
@@ -5615,14 +5635,7 @@
         <w:rPr>
           <w:lang w:val="el-GR"/>
         </w:rPr>
-        <w:t xml:space="preserve"> :</w:t>
-      </w:r>
-      <w:proofErr w:type="gramEnd"/>
-      <w:r>
-        <w:rPr>
-          <w:lang w:val="el-GR"/>
-        </w:rPr>
-        <w:t xml:space="preserve"> </w:t>
+        <w:t xml:space="preserve"> : </w:t>
       </w:r>
       <w:r>
         <w:rPr>
@@ -5687,7 +5700,6 @@
           <w:lang w:val="el-GR"/>
         </w:rPr>
       </w:pPr>
-      <w:proofErr w:type="gramStart"/>
       <w:r>
         <w:t>Wiki</w:t>
       </w:r>
@@ -5695,14 +5707,7 @@
         <w:rPr>
           <w:lang w:val="el-GR"/>
         </w:rPr>
-        <w:t xml:space="preserve"> :</w:t>
-      </w:r>
-      <w:proofErr w:type="gramEnd"/>
-      <w:r>
-        <w:rPr>
-          <w:lang w:val="el-GR"/>
-        </w:rPr>
-        <w:t xml:space="preserve"> </w:t>
+        <w:t xml:space="preserve"> : </w:t>
       </w:r>
       <w:r>
         <w:rPr>
@@ -5761,13 +5766,8 @@
           <w:numId w:val="21"/>
         </w:numPr>
       </w:pPr>
-      <w:proofErr w:type="gramStart"/>
-      <w:r>
-        <w:t>Settings :</w:t>
-      </w:r>
-      <w:proofErr w:type="gramEnd"/>
-      <w:r>
-        <w:t xml:space="preserve"> </w:t>
+      <w:r>
+        <w:t xml:space="preserve">Settings : </w:t>
       </w:r>
       <w:r>
         <w:rPr>
@@ -6158,7 +6158,6 @@
         </w:rPr>
         <w:t xml:space="preserve"> </w:t>
       </w:r>
-      <w:proofErr w:type="gramStart"/>
       <w:r>
         <w:t>request</w:t>
       </w:r>
@@ -6172,14 +6171,7 @@
         <w:rPr>
           <w:lang w:val="el-GR"/>
         </w:rPr>
-        <w:t>:</w:t>
-      </w:r>
-      <w:proofErr w:type="gramEnd"/>
-      <w:r>
-        <w:rPr>
-          <w:lang w:val="el-GR"/>
-        </w:rPr>
-        <w:t xml:space="preserve"> </w:t>
+        <w:t xml:space="preserve">: </w:t>
       </w:r>
       <w:r>
         <w:rPr>
@@ -6242,7 +6234,6 @@
         </w:rPr>
         <w:t xml:space="preserve"> </w:t>
       </w:r>
-      <w:proofErr w:type="gramStart"/>
       <w:r>
         <w:t>files</w:t>
       </w:r>
@@ -6250,14 +6241,7 @@
         <w:rPr>
           <w:lang w:val="el-GR"/>
         </w:rPr>
-        <w:t xml:space="preserve"> :</w:t>
-      </w:r>
-      <w:proofErr w:type="gramEnd"/>
-      <w:r>
-        <w:rPr>
-          <w:lang w:val="el-GR"/>
-        </w:rPr>
-        <w:t xml:space="preserve"> </w:t>
+        <w:t xml:space="preserve"> : </w:t>
       </w:r>
       <w:r>
         <w:rPr>
@@ -6294,7 +6278,6 @@
         </w:rPr>
         <w:t>/</w:t>
       </w:r>
-      <w:proofErr w:type="gramStart"/>
       <w:r>
         <w:t>Download</w:t>
       </w:r>
@@ -6302,14 +6285,7 @@
         <w:rPr>
           <w:lang w:val="el-GR"/>
         </w:rPr>
-        <w:t xml:space="preserve"> :</w:t>
-      </w:r>
-      <w:proofErr w:type="gramEnd"/>
-      <w:r>
-        <w:rPr>
-          <w:lang w:val="el-GR"/>
-        </w:rPr>
-        <w:t xml:space="preserve"> </w:t>
+        <w:t xml:space="preserve"> : </w:t>
       </w:r>
       <w:r>
         <w:rPr>
@@ -6468,7 +6444,6 @@
         </w:rPr>
         <w:t xml:space="preserve"> </w:t>
       </w:r>
-      <w:proofErr w:type="gramStart"/>
       <w:r>
         <w:t>commit</w:t>
       </w:r>
@@ -6476,14 +6451,7 @@
         <w:rPr>
           <w:lang w:val="el-GR"/>
         </w:rPr>
-        <w:t xml:space="preserve"> :</w:t>
-      </w:r>
-      <w:proofErr w:type="gramEnd"/>
-      <w:r>
-        <w:rPr>
-          <w:lang w:val="el-GR"/>
-        </w:rPr>
-        <w:t xml:space="preserve"> </w:t>
+        <w:t xml:space="preserve"> : </w:t>
       </w:r>
       <w:r>
         <w:rPr>
@@ -7738,7 +7706,6 @@
                                 <w:highlight w:val="white"/>
                               </w:rPr>
                             </w:pPr>
-                            <w:proofErr w:type="gramStart"/>
                             <w:r>
                               <w:rPr>
                                 <w:rFonts w:ascii="Courier New" w:hAnsi="Courier New" w:cs="Courier New"/>
@@ -7759,7 +7726,6 @@
                               </w:rPr>
                               <w:t>xml</w:t>
                             </w:r>
-                            <w:proofErr w:type="gramEnd"/>
                             <w:r>
                               <w:rPr>
                                 <w:rFonts w:ascii="Courier New" w:hAnsi="Courier New" w:cs="Courier New"/>
@@ -8665,6 +8631,7 @@
                           <w:highlight w:val="white"/>
                         </w:rPr>
                       </w:pPr>
+                      <w:proofErr w:type="gramStart"/>
                       <w:r>
                         <w:rPr>
                           <w:rFonts w:ascii="Courier New" w:hAnsi="Courier New" w:cs="Courier New"/>
@@ -8685,6 +8652,7 @@
                         </w:rPr>
                         <w:t>xml</w:t>
                       </w:r>
+                      <w:proofErr w:type="gramEnd"/>
                       <w:r>
                         <w:rPr>
                           <w:rFonts w:ascii="Courier New" w:hAnsi="Courier New" w:cs="Courier New"/>
@@ -9879,7 +9847,6 @@
         </w:rPr>
         <w:t xml:space="preserve"> </w:t>
       </w:r>
-      <w:proofErr w:type="gramStart"/>
       <w:r>
         <w:t>service</w:t>
       </w:r>
@@ -9893,14 +9860,7 @@
         <w:rPr>
           <w:lang w:val="el-GR"/>
         </w:rPr>
-        <w:t>,ολα</w:t>
-      </w:r>
-      <w:proofErr w:type="gramEnd"/>
-      <w:r>
-        <w:rPr>
-          <w:lang w:val="el-GR"/>
-        </w:rPr>
-        <w:t xml:space="preserve"> τα </w:t>
+        <w:t xml:space="preserve">,ολα τα </w:t>
       </w:r>
       <w:r>
         <w:t>sources</w:t>
@@ -11747,14 +11707,7 @@
         <w:rPr>
           <w:lang w:val="el-GR"/>
         </w:rPr>
-        <w:t xml:space="preserve">και </w:t>
-      </w:r>
-      <w:proofErr w:type="gramStart"/>
-      <w:r>
-        <w:rPr>
-          <w:lang w:val="el-GR"/>
-        </w:rPr>
-        <w:t>προχωραμε</w:t>
+        <w:t>και προχωραμε</w:t>
       </w:r>
       <w:r>
         <w:rPr>
@@ -11766,14 +11719,7 @@
         <w:rPr>
           <w:lang w:val="el-GR"/>
         </w:rPr>
-        <w:t>Με</w:t>
-      </w:r>
-      <w:proofErr w:type="gramEnd"/>
-      <w:r>
-        <w:rPr>
-          <w:lang w:val="el-GR"/>
-        </w:rPr>
-        <w:t xml:space="preserve"> μια πρωτη ματια μεσα στο φακελο δεν φαινεται να υπαρχουν αρχεια.Παρολαυτα με την εντολη </w:t>
+        <w:t xml:space="preserve">Με μια πρωτη ματια μεσα στο φακελο δεν φαινεται να υπαρχουν αρχεια.Παρολαυτα με την εντολη </w:t>
       </w:r>
       <w:r>
         <w:rPr>
@@ -12918,6 +12864,13 @@
         </w:rPr>
         <w:t xml:space="preserve">απο τη στιγμη που γινονται ολα μεσω ιντερνετ ? </w:t>
       </w:r>
+    </w:p>
+    <w:p>
+      <w:pPr>
+        <w:rPr>
+          <w:lang w:val="el-GR"/>
+        </w:rPr>
+      </w:pPr>
       <w:r>
         <w:rPr>
           <w:lang w:val="el-GR"/>
@@ -12968,7 +12921,31 @@
         <w:rPr>
           <w:lang w:val="el-GR"/>
         </w:rPr>
-        <w:t xml:space="preserve">αποσυμπιεζει τα αρχεια και μεσω μια διαδικασια </w:t>
+        <w:t>αποσυμπιεζει τα αρχεια και μεσω μια</w:t>
+      </w:r>
+      <w:r>
+        <w:rPr>
+          <w:lang w:val="el-GR"/>
+        </w:rPr>
+        <w:t>ς</w:t>
+      </w:r>
+      <w:r>
+        <w:rPr>
+          <w:lang w:val="el-GR"/>
+        </w:rPr>
+        <w:t xml:space="preserve"> διαδικασια</w:t>
+      </w:r>
+      <w:r>
+        <w:rPr>
+          <w:lang w:val="el-GR"/>
+        </w:rPr>
+        <w:t>ς</w:t>
+      </w:r>
+      <w:r>
+        <w:rPr>
+          <w:lang w:val="el-GR"/>
+        </w:rPr>
+        <w:t xml:space="preserve"> </w:t>
       </w:r>
       <w:r>
         <w:t>diffcheck</w:t>
@@ -12983,7 +12960,19 @@
         <w:rPr>
           <w:lang w:val="el-GR"/>
         </w:rPr>
-        <w:t xml:space="preserve">ελεγχει πια αρχεια απο το </w:t>
+        <w:t>ελεγχει π</w:t>
+      </w:r>
+      <w:r>
+        <w:rPr>
+          <w:lang w:val="el-GR"/>
+        </w:rPr>
+        <w:t>ο</w:t>
+      </w:r>
+      <w:r>
+        <w:rPr>
+          <w:lang w:val="el-GR"/>
+        </w:rPr>
+        <w:t xml:space="preserve">ια αρχεια απο το </w:t>
       </w:r>
       <w:r>
         <w:t>source</w:t>
@@ -13525,7 +13514,6 @@
           <w:u w:val="single"/>
           <w:lang w:val="el-GR"/>
         </w:rPr>
-        <w:lastRenderedPageBreak/>
         <w:t>Παραδειγμα</w:t>
       </w:r>
       <w:r>
@@ -14899,13 +14887,6 @@
           <w:lang w:val="el-GR"/>
         </w:rPr>
         <w:br/>
-        <w:t xml:space="preserve"> </w:t>
-      </w:r>
-      <w:r>
-        <w:rPr>
-          <w:lang w:val="el-GR"/>
-        </w:rPr>
-        <w:br/>
       </w:r>
       <w:r>
         <w:rPr>
@@ -15291,58 +15272,49 @@
           <w:u w:val="single"/>
           <w:lang w:val="el-GR"/>
         </w:rPr>
-        <w:t xml:space="preserve">(που δεν συστηνεται).Μια αλλη τεχνικη ειναι να κρατησουμε τα αρχεια που καναμε </w:t>
+        <w:t xml:space="preserve">(που δεν συστηνεται).Μια αλλη τεχνικη ειναι να κρατησουμε τα αρχεια που καναμε επεξεργασια ,σε εναν αλλο φακελο,να κανουμε το </w:t>
       </w:r>
       <w:r>
         <w:rPr>
           <w:i/>
           <w:u w:val="single"/>
-          <w:lang w:val="el-GR"/>
-        </w:rPr>
-        <w:lastRenderedPageBreak/>
-        <w:t xml:space="preserve">επεξεργασια ,σε εναν αλλο φακελο,να κανουμε το </w:t>
+        </w:rPr>
+        <w:t>repo</w:t>
       </w:r>
       <w:r>
         <w:rPr>
           <w:i/>
           <w:u w:val="single"/>
-        </w:rPr>
-        <w:t>repo</w:t>
+          <w:lang w:val="el-GR"/>
+        </w:rPr>
+        <w:t xml:space="preserve"> </w:t>
       </w:r>
       <w:r>
         <w:rPr>
           <w:i/>
           <w:u w:val="single"/>
-          <w:lang w:val="el-GR"/>
-        </w:rPr>
-        <w:t xml:space="preserve"> </w:t>
+        </w:rPr>
+        <w:t>sync</w:t>
       </w:r>
       <w:r>
         <w:rPr>
           <w:i/>
           <w:u w:val="single"/>
-        </w:rPr>
-        <w:t>sync</w:t>
+          <w:lang w:val="el-GR"/>
+        </w:rPr>
+        <w:t xml:space="preserve"> και μετα </w:t>
       </w:r>
       <w:r>
         <w:rPr>
           <w:i/>
           <w:u w:val="single"/>
-          <w:lang w:val="el-GR"/>
-        </w:rPr>
-        <w:t xml:space="preserve"> και μετα </w:t>
+        </w:rPr>
+        <w:t>paste</w:t>
       </w:r>
       <w:r>
         <w:rPr>
           <w:i/>
           <w:u w:val="single"/>
-        </w:rPr>
-        <w:t>paste</w:t>
-      </w:r>
-      <w:r>
-        <w:rPr>
-          <w:i/>
-          <w:u w:val="single"/>
           <w:lang w:val="el-GR"/>
         </w:rPr>
         <w:t xml:space="preserve"> τα αρχεια που ειναι επεξεργασμενα</w:t>
@@ -15358,6 +15330,7 @@
         <w:rPr>
           <w:lang w:val="el-GR"/>
         </w:rPr>
+        <w:lastRenderedPageBreak/>
         <w:t xml:space="preserve">Παταμε </w:t>
       </w:r>
       <w:r>
@@ -15427,7 +15400,19 @@
         <w:rPr>
           <w:lang w:val="el-GR"/>
         </w:rPr>
-        <w:t xml:space="preserve">και αναφερει οτι 2 αρχεια αλλαξαν,1 προσθηκη και 2 διαγραφες .Οι προσθηκες και οι διαγραφες αφορουν ΣΕΙΡΕΣ κωδικα.επισης μας δειχνει οτι δημιουργηθηκε το </w:t>
+        <w:t>και αναφερει οτι 2 αρχεια αλλαξαν,1 προσθηκη και 2 διαγραφες .Οι προσθηκες και οι διαγραφες αφορουν ΣΕΙΡΕΣ κωδικα.</w:t>
+      </w:r>
+      <w:r>
+        <w:rPr>
+          <w:lang w:val="el-GR"/>
+        </w:rPr>
+        <w:t>Ε</w:t>
+      </w:r>
+      <w:r>
+        <w:rPr>
+          <w:lang w:val="el-GR"/>
+        </w:rPr>
+        <w:t xml:space="preserve">πισης μας δειχνει οτι δημιουργηθηκε το </w:t>
       </w:r>
       <w:r>
         <w:t>hello</w:t>
@@ -17195,7 +17180,19 @@
         <w:rPr>
           <w:lang w:val="el-GR"/>
         </w:rPr>
-        <w:t xml:space="preserve">Οποιοσδηποτε κωδικα στο </w:t>
+        <w:t>Οποιοσδηποτε κωδικα</w:t>
+      </w:r>
+      <w:r>
+        <w:rPr>
+          <w:lang w:val="el-GR"/>
+        </w:rPr>
+        <w:t>ς</w:t>
+      </w:r>
+      <w:r>
+        <w:rPr>
+          <w:lang w:val="el-GR"/>
+        </w:rPr>
+        <w:t xml:space="preserve"> στο </w:t>
       </w:r>
       <w:r>
         <w:t>github</w:t>
@@ -17405,6 +17402,21 @@
       </w:r>
       <w:r>
         <w:t>code</w:t>
+      </w:r>
+      <w:r>
+        <w:rPr>
+          <w:lang w:val="el-GR"/>
+        </w:rPr>
+        <w:t xml:space="preserve">,μαζί με τα </w:t>
+      </w:r>
+      <w:r>
+        <w:t>commits</w:t>
+      </w:r>
+      <w:r>
+        <w:rPr>
+          <w:lang w:val="el-GR"/>
+        </w:rPr>
+        <w:t>,</w:t>
       </w:r>
       <w:r>
         <w:rPr>
@@ -17738,7 +17750,6 @@
         </w:rPr>
         <w:t xml:space="preserve">it fetch </w:t>
       </w:r>
-      <w:proofErr w:type="gramStart"/>
       <w:r>
         <w:rPr>
           <w:b/>
@@ -17769,24 +17780,15 @@
           <w:color w:val="FFFFFF" w:themeColor="background1"/>
           <w:highlight w:val="darkMagenta"/>
         </w:rPr>
-        <w:t xml:space="preserve"> -</w:t>
-      </w:r>
-      <w:proofErr w:type="gramEnd"/>
+        <w:t xml:space="preserve"> </w:t>
+      </w:r>
       <w:r>
         <w:rPr>
           <w:b/>
           <w:color w:val="FFFFFF" w:themeColor="background1"/>
           <w:highlight w:val="darkMagenta"/>
         </w:rPr>
-        <w:t>b</w:t>
-      </w:r>
-      <w:r>
-        <w:rPr>
-          <w:b/>
-          <w:color w:val="FFFFFF" w:themeColor="background1"/>
-          <w:highlight w:val="darkMagenta"/>
-        </w:rPr>
-        <w:t xml:space="preserve"> master</w:t>
+        <w:t>master</w:t>
       </w:r>
     </w:p>
     <w:p>
@@ -19187,7 +19189,6 @@
         </w:rPr>
         <w:t xml:space="preserve">και το </w:t>
       </w:r>
-      <w:proofErr w:type="gramStart"/>
       <w:r>
         <w:t>description</w:t>
       </w:r>
@@ -19201,14 +19202,7 @@
         <w:rPr>
           <w:lang w:val="el-GR"/>
         </w:rPr>
-        <w:t>Παταμε</w:t>
-      </w:r>
-      <w:proofErr w:type="gramEnd"/>
-      <w:r>
-        <w:rPr>
-          <w:lang w:val="el-GR"/>
-        </w:rPr>
-        <w:t xml:space="preserve"> </w:t>
+        <w:t xml:space="preserve">Παταμε </w:t>
       </w:r>
       <w:r>
         <w:t>ctrl</w:t>
@@ -20015,6 +20009,9 @@
         <w:t xml:space="preserve">Ο πραγματικος συντακτης ειναι ο </w:t>
       </w:r>
       <w:r>
+        <w:rPr>
+          <w:b/>
+        </w:rPr>
         <w:t>brinlyau</w:t>
       </w:r>
       <w:r>
@@ -20054,6 +20051,9 @@
         <w:t xml:space="preserve">ειναι ο </w:t>
       </w:r>
       <w:r>
+        <w:rPr>
+          <w:b/>
+        </w:rPr>
         <w:t>Dmole</w:t>
       </w:r>
     </w:p>
@@ -20102,6 +20102,9 @@
         <w:t>commit</w:t>
       </w:r>
       <w:r>
+        <w:t xml:space="preserve"> </w:t>
+      </w:r>
+      <w:r>
         <w:t>(</w:t>
       </w:r>
       <w:r>
@@ -20118,7 +20121,20 @@
         <w:rPr>
           <w:lang w:val="el-GR"/>
         </w:rPr>
-        <w:t xml:space="preserve">Οπως εχουμε αναφερει,δεν ειναι εφικτη η ΔΙΑΓΡΑΦΗ των </w:t>
+        <w:t xml:space="preserve">Οπως εχουμε αναφερει,δεν ειναι εφικτη η </w:t>
+      </w:r>
+      <w:r>
+        <w:rPr>
+          <w:b/>
+          <w:lang w:val="el-GR"/>
+        </w:rPr>
+        <w:t>ΔΙΑΓΡΑΦΗ</w:t>
+      </w:r>
+      <w:r>
+        <w:rPr>
+          <w:lang w:val="el-GR"/>
+        </w:rPr>
+        <w:t xml:space="preserve"> των </w:t>
       </w:r>
       <w:r>
         <w:t>commits</w:t>
@@ -20133,9 +20149,32 @@
         <w:rPr>
           <w:lang w:val="el-GR"/>
         </w:rPr>
-        <w:t xml:space="preserve">Παρολαυτα υπαρχει μια εντολη που επαναφερει ΟΛΟΚΛΗΡΟ το commit history σε μια παλαιοτερη εκδοση σβηνοντας τα ενδιαμεσα </w:t>
-      </w:r>
-      <w:r>
+        <w:t xml:space="preserve">Παρολαυτα υπαρχει μια εντολη που επαναφερει </w:t>
+      </w:r>
+      <w:r>
+        <w:rPr>
+          <w:b/>
+          <w:lang w:val="el-GR"/>
+        </w:rPr>
+        <w:t>ΟΛΟΚΛΗΡΟ</w:t>
+      </w:r>
+      <w:r>
+        <w:rPr>
+          <w:lang w:val="el-GR"/>
+        </w:rPr>
+        <w:t xml:space="preserve"> το commit history σε μια παλαιοτερη </w:t>
+      </w:r>
+      <w:r>
+        <w:rPr>
+          <w:u w:val="single"/>
+          <w:lang w:val="el-GR"/>
+        </w:rPr>
+        <w:t xml:space="preserve">εκδοση σβηνοντας τα ενδιαμεσα </w:t>
+      </w:r>
+      <w:r>
+        <w:rPr>
+          <w:u w:val="single"/>
+        </w:rPr>
         <w:t>commits</w:t>
       </w:r>
       <w:r>
@@ -20353,6 +20392,12 @@
         <w:rPr>
           <w:lang w:val="el-GR"/>
         </w:rPr>
+        <w:t>(Διπλές παύλες)</w:t>
+      </w:r>
+      <w:r>
+        <w:rPr>
+          <w:lang w:val="el-GR"/>
+        </w:rPr>
         <w:br/>
       </w:r>
       <w:r>
@@ -20463,7 +20508,6 @@
       <w:r>
         <w:t>myTestRepo</w:t>
       </w:r>
-      <w:proofErr w:type="gramStart"/>
       <w:r>
         <w:rPr>
           <w:lang w:val="el-GR"/>
@@ -20476,7 +20520,6 @@
         </w:rPr>
         <w:t>τοτε</w:t>
       </w:r>
-      <w:proofErr w:type="gramEnd"/>
       <w:r>
         <w:rPr>
           <w:lang w:val="el-GR"/>
@@ -21461,19 +21504,11 @@
         </w:rPr>
         <w:t xml:space="preserve"> </w:t>
       </w:r>
-      <w:proofErr w:type="gramStart"/>
-      <w:r>
-        <w:rPr>
-          <w:lang w:val="el-GR"/>
-        </w:rPr>
-        <w:t>καποιου.Ειναι</w:t>
-      </w:r>
-      <w:proofErr w:type="gramEnd"/>
-      <w:r>
-        <w:rPr>
-          <w:lang w:val="el-GR"/>
-        </w:rPr>
-        <w:t xml:space="preserve"> πολυ απλο και επιτυγχανεται με 2 απλα </w:t>
+      <w:r>
+        <w:rPr>
+          <w:lang w:val="el-GR"/>
+        </w:rPr>
+        <w:t xml:space="preserve">καποιου.Ειναι πολυ απλο και επιτυγχανεται με 2 απλα </w:t>
       </w:r>
       <w:r>
         <w:t>click</w:t>
@@ -22114,7 +22149,7 @@
         <w:rPr>
           <w:lang w:val="el-GR"/>
         </w:rPr>
-        <w:t xml:space="preserve">θελω να φτιαξω ενα </w:t>
+        <w:t xml:space="preserve">να φτιαξω ενα </w:t>
       </w:r>
       <w:r>
         <w:t>branch</w:t>
@@ -22815,7 +22850,19 @@
         <w:rPr>
           <w:lang w:val="el-GR"/>
         </w:rPr>
-        <w:t xml:space="preserve">Αφου ειμαστε στο </w:t>
+        <w:t>Αφου ειμα</w:t>
+      </w:r>
+      <w:r>
+        <w:rPr>
+          <w:lang w:val="el-GR"/>
+        </w:rPr>
+        <w:t>ι</w:t>
+      </w:r>
+      <w:r>
+        <w:rPr>
+          <w:lang w:val="el-GR"/>
+        </w:rPr>
+        <w:t xml:space="preserve"> στο </w:t>
       </w:r>
       <w:r>
         <w:t>branch</w:t>
@@ -23013,25 +23060,7 @@
           <w:color w:val="FFFFFF" w:themeColor="background1"/>
           <w:highlight w:val="darkMagenta"/>
         </w:rPr>
-        <w:t xml:space="preserve">it remote </w:t>
-      </w:r>
-      <w:proofErr w:type="gramStart"/>
-      <w:r>
-        <w:rPr>
-          <w:b/>
-          <w:color w:val="FFFFFF" w:themeColor="background1"/>
-          <w:highlight w:val="darkMagenta"/>
-        </w:rPr>
-        <w:t>add</w:t>
-      </w:r>
-      <w:proofErr w:type="gramEnd"/>
-      <w:r>
-        <w:rPr>
-          <w:b/>
-          <w:color w:val="FFFFFF" w:themeColor="background1"/>
-          <w:highlight w:val="darkMagenta"/>
-        </w:rPr>
-        <w:t xml:space="preserve"> myorigin </w:t>
+        <w:t xml:space="preserve">it remote add myorigin </w:t>
       </w:r>
       <w:hyperlink r:id="rId59" w:history="1">
         <w:r>
@@ -23333,23 +23362,13 @@
         </w:rPr>
         <w:t>cd</w:t>
       </w:r>
-      <w:proofErr w:type="gramStart"/>
       <w:r>
         <w:rPr>
           <w:b/>
           <w:color w:val="FFFFFF" w:themeColor="background1"/>
           <w:highlight w:val="darkMagenta"/>
         </w:rPr>
-        <w:t xml:space="preserve"> ..</w:t>
-      </w:r>
-      <w:proofErr w:type="gramEnd"/>
-      <w:r>
-        <w:rPr>
-          <w:b/>
-          <w:color w:val="FFFFFF" w:themeColor="background1"/>
-          <w:highlight w:val="darkMagenta"/>
-        </w:rPr>
-        <w:t>/..</w:t>
+        <w:t xml:space="preserve"> ../..</w:t>
       </w:r>
       <w:r>
         <w:rPr>
@@ -23697,7 +23716,6 @@
         </w:rPr>
         <w:t xml:space="preserve">Εμφανιση των διαθεσιμων τοπικων </w:t>
       </w:r>
-      <w:proofErr w:type="gramStart"/>
       <w:r>
         <w:t>branches</w:t>
       </w:r>
@@ -23711,14 +23729,7 @@
         <w:rPr>
           <w:lang w:val="el-GR"/>
         </w:rPr>
-        <w:t>Επισης</w:t>
-      </w:r>
-      <w:proofErr w:type="gramEnd"/>
-      <w:r>
-        <w:rPr>
-          <w:lang w:val="el-GR"/>
-        </w:rPr>
-        <w:t xml:space="preserve"> εμφανιζει το </w:t>
+        <w:t xml:space="preserve">Επισης εμφανιζει το </w:t>
       </w:r>
       <w:r>
         <w:t>branch</w:t>
@@ -23825,7 +23836,6 @@
         </w:rPr>
         <w:t xml:space="preserve"> </w:t>
       </w:r>
-      <w:proofErr w:type="gramStart"/>
       <w:r>
         <w:t>branch</w:t>
       </w:r>
@@ -23841,7 +23851,6 @@
         </w:rPr>
         <w:t>απο</w:t>
       </w:r>
-      <w:proofErr w:type="gramEnd"/>
       <w:r>
         <w:rPr>
           <w:lang w:val="el-GR"/>
@@ -24121,7 +24130,6 @@
         </w:rPr>
         <w:t xml:space="preserve"> </w:t>
       </w:r>
-      <w:proofErr w:type="gramStart"/>
       <w:r>
         <w:t>branch</w:t>
       </w:r>
@@ -24135,14 +24143,7 @@
         <w:rPr>
           <w:lang w:val="el-GR"/>
         </w:rPr>
-        <w:t>ΔΕΝ</w:t>
-      </w:r>
-      <w:proofErr w:type="gramEnd"/>
-      <w:r>
-        <w:rPr>
-          <w:lang w:val="el-GR"/>
-        </w:rPr>
-        <w:t xml:space="preserve"> ΜΠΟΡΟΥΜΕ ΝΑ ΔΙΑΓΡΑΨΟΥΜΕ ΤΟ </w:t>
+        <w:t xml:space="preserve">ΔΕΝ ΜΠΟΡΟΥΜΕ ΝΑ ΔΙΑΓΡΑΨΟΥΜΕ ΤΟ </w:t>
       </w:r>
       <w:r>
         <w:t>BRANCH</w:t>
@@ -24289,7 +24290,6 @@
         </w:rPr>
         <w:t xml:space="preserve">και αποθηκευση σε ενα νεο φακελο με ονομα το ονομα του </w:t>
       </w:r>
-      <w:proofErr w:type="gramStart"/>
       <w:r>
         <w:t>branch</w:t>
       </w:r>
@@ -24303,14 +24303,7 @@
         <w:rPr>
           <w:lang w:val="el-GR"/>
         </w:rPr>
-        <w:t>Ο</w:t>
-      </w:r>
-      <w:proofErr w:type="gramEnd"/>
-      <w:r>
-        <w:rPr>
-          <w:lang w:val="el-GR"/>
-        </w:rPr>
-        <w:t xml:space="preserve"> φακελος βρισκεται στο ιδιο </w:t>
+        <w:t xml:space="preserve">Ο φακελος βρισκεται στο ιδιο </w:t>
       </w:r>
       <w:r>
         <w:t>directory</w:t>
@@ -24397,10 +24390,7 @@
         <w:rPr>
           <w:lang w:val="el-GR"/>
         </w:rPr>
-        <w:t>&gt; -</w:t>
-      </w:r>
-      <w:r>
-        <w:t>b</w:t>
+        <w:t>&gt;</w:t>
       </w:r>
       <w:r>
         <w:rPr>
@@ -24486,7 +24476,6 @@
         </w:rPr>
         <w:t xml:space="preserve"> </w:t>
       </w:r>
-      <w:proofErr w:type="gramStart"/>
       <w:r>
         <w:t>repository</w:t>
       </w:r>
@@ -24494,14 +24483,7 @@
         <w:rPr>
           <w:lang w:val="el-GR"/>
         </w:rPr>
-        <w:t>.ΠΡΕΠΕΙ</w:t>
-      </w:r>
-      <w:proofErr w:type="gramEnd"/>
-      <w:r>
-        <w:rPr>
-          <w:lang w:val="el-GR"/>
-        </w:rPr>
-        <w:t xml:space="preserve"> ΝΑ ΤΡΕΞΕΙ ΜΕΣΑ ΣΤΟ </w:t>
+        <w:t xml:space="preserve">.ΠΡΕΠΕΙ ΝΑ ΤΡΕΞΕΙ ΜΕΣΑ ΣΤΟ </w:t>
       </w:r>
       <w:r>
         <w:t>DIRECTORY</w:t>
@@ -24621,7 +24603,6 @@
         </w:rPr>
         <w:t>manifest</w:t>
       </w:r>
-      <w:proofErr w:type="gramStart"/>
       <w:r>
         <w:rPr>
           <w:rFonts w:eastAsia="Times New Roman" w:cs="Times New Roman"/>
@@ -24636,7 +24617,6 @@
         </w:rPr>
         <w:t>git</w:t>
       </w:r>
-      <w:proofErr w:type="gramEnd"/>
       <w:r>
         <w:rPr>
           <w:rFonts w:eastAsia="Times New Roman" w:cs="Times New Roman"/>
@@ -25352,7 +25332,6 @@
         </w:rPr>
         <w:t xml:space="preserve"> </w:t>
       </w:r>
-      <w:proofErr w:type="gramStart"/>
       <w:r>
         <w:rPr>
           <w:rFonts w:eastAsia="Times New Roman" w:cs="Times New Roman"/>
@@ -25374,7 +25353,6 @@
         </w:rPr>
         <w:t>μεσω</w:t>
       </w:r>
-      <w:proofErr w:type="gramEnd"/>
       <w:r>
         <w:rPr>
           <w:rFonts w:eastAsia="Times New Roman" w:cs="Times New Roman"/>
@@ -25460,17 +25438,8 @@
           <w:rFonts w:eastAsia="Times New Roman" w:cs="Times New Roman"/>
           <w:lang w:eastAsia="en-US"/>
         </w:rPr>
-        <w:t xml:space="preserve"> name</w:t>
-      </w:r>
-      <w:proofErr w:type="gramStart"/>
-      <w:r>
-        <w:rPr>
-          <w:rFonts w:eastAsia="Times New Roman" w:cs="Times New Roman"/>
-          <w:lang w:eastAsia="en-US"/>
-        </w:rPr>
-        <w:t>&gt;.git</w:t>
-      </w:r>
-      <w:proofErr w:type="gramEnd"/>
+        <w:t xml:space="preserve"> name&gt;.git</w:t>
+      </w:r>
       <w:r>
         <w:rPr>
           <w:rFonts w:eastAsia="Times New Roman" w:cs="Times New Roman"/>
@@ -25843,7 +25812,7 @@
           <w:rFonts w:eastAsia="Times New Roman" w:cs="Times New Roman"/>
           <w:b/>
           <w:u w:val="single"/>
-          <w:lang w:eastAsia="en-US"/>
+          <w:lang w:val="el-GR" w:eastAsia="en-US"/>
         </w:rPr>
       </w:pPr>
       <w:r>
@@ -25933,14 +25902,22 @@
           <w:lang w:val="el-GR" w:eastAsia="en-US"/>
         </w:rPr>
         <w:lastRenderedPageBreak/>
-        <w:t xml:space="preserve">Νεο </w:t>
+        <w:t>***=</w:t>
+      </w:r>
+      <w:r>
+        <w:rPr>
+          <w:rFonts w:eastAsia="Times New Roman" w:cs="Times New Roman"/>
+          <w:lang w:val="el-GR" w:eastAsia="en-US"/>
+        </w:rPr>
+        <w:br/>
+        <w:t xml:space="preserve">Οταν το github μας αναφερει </w:t>
       </w:r>
       <w:r>
         <w:rPr>
           <w:rFonts w:eastAsia="Times New Roman" w:cs="Times New Roman"/>
           <w:lang w:eastAsia="en-US"/>
         </w:rPr>
-        <w:t>branch</w:t>
+        <w:t>Recorded</w:t>
       </w:r>
       <w:r>
         <w:rPr>
@@ -25952,426 +25929,30 @@
       <w:r>
         <w:rPr>
           <w:rFonts w:eastAsia="Times New Roman" w:cs="Times New Roman"/>
-          <w:lang w:val="el-GR" w:eastAsia="en-US"/>
-        </w:rPr>
-        <w:t xml:space="preserve">μπορει να δημιουργηθει και απο τη σελιδα του </w:t>
-      </w:r>
-      <w:r>
-        <w:rPr>
-          <w:rFonts w:eastAsia="Times New Roman" w:cs="Times New Roman"/>
           <w:lang w:eastAsia="en-US"/>
         </w:rPr>
-        <w:t>github</w:t>
+        <w:t>preimage</w:t>
       </w:r>
       <w:r>
         <w:rPr>
           <w:rFonts w:eastAsia="Times New Roman" w:cs="Times New Roman"/>
           <w:lang w:val="el-GR" w:eastAsia="en-US"/>
         </w:rPr>
-        <w:t xml:space="preserve"> οπως φαινεται παρακατω</w:t>
-      </w:r>
-    </w:p>
-    <w:p>
-      <w:pPr>
-        <w:spacing w:before="100" w:beforeAutospacing="1" w:after="100" w:afterAutospacing="1" w:line="240" w:lineRule="auto"/>
+        <w:t xml:space="preserve"> </w:t>
+      </w:r>
+      <w:r>
         <w:rPr>
           <w:rFonts w:eastAsia="Times New Roman" w:cs="Times New Roman"/>
           <w:lang w:val="el-GR" w:eastAsia="en-US"/>
         </w:rPr>
-      </w:pPr>
-      <w:r>
-        <w:rPr>
-          <w:rFonts w:eastAsia="Times New Roman" w:cs="Times New Roman"/>
-          <w:noProof/>
-          <w:lang w:val="el-GR" w:eastAsia="en-US"/>
-        </w:rPr>
-        <w:drawing>
-          <wp:inline distT="0" distB="0" distL="0" distR="0">
-            <wp:extent cx="4095750" cy="2609850"/>
-            <wp:effectExtent l="0" t="0" r="0" b="0"/>
-            <wp:docPr id="1" name="Picture 1" descr="C:\Users\Administrator\Downloads\Desktop\git projects\github-notes\screenshots\pic_newbranch_git.png"/>
-            <wp:cNvGraphicFramePr>
-              <a:graphicFrameLocks xmlns:a="http://schemas.openxmlformats.org/drawingml/2006/main" noChangeAspect="1"/>
-            </wp:cNvGraphicFramePr>
-            <a:graphic xmlns:a="http://schemas.openxmlformats.org/drawingml/2006/main">
-              <a:graphicData uri="http://schemas.openxmlformats.org/drawingml/2006/picture">
-                <pic:pic xmlns:pic="http://schemas.openxmlformats.org/drawingml/2006/picture">
-                  <pic:nvPicPr>
-                    <pic:cNvPr id="0" name="Picture 1" descr="C:\Users\Administrator\Downloads\Desktop\git projects\github-notes\screenshots\pic_newbranch_git.png"/>
-                    <pic:cNvPicPr>
-                      <a:picLocks noChangeAspect="1" noChangeArrowheads="1"/>
-                    </pic:cNvPicPr>
-                  </pic:nvPicPr>
-                  <pic:blipFill>
-                    <a:blip r:embed="rId64">
-                      <a:extLst>
-                        <a:ext uri="{28A0092B-C50C-407E-A947-70E740481C1C}">
-                          <a14:useLocalDpi xmlns:a14="http://schemas.microsoft.com/office/drawing/2010/main" val="0"/>
-                        </a:ext>
-                      </a:extLst>
-                    </a:blip>
-                    <a:srcRect/>
-                    <a:stretch>
-                      <a:fillRect/>
-                    </a:stretch>
-                  </pic:blipFill>
-                  <pic:spPr bwMode="auto">
-                    <a:xfrm>
-                      <a:off x="0" y="0"/>
-                      <a:ext cx="4095750" cy="2609850"/>
-                    </a:xfrm>
-                    <a:prstGeom prst="rect">
-                      <a:avLst/>
-                    </a:prstGeom>
-                    <a:noFill/>
-                    <a:ln>
-                      <a:noFill/>
-                    </a:ln>
-                  </pic:spPr>
-                </pic:pic>
-              </a:graphicData>
-            </a:graphic>
-          </wp:inline>
-        </w:drawing>
-      </w:r>
-    </w:p>
-    <w:p>
-      <w:pPr>
-        <w:spacing w:before="100" w:beforeAutospacing="1" w:after="100" w:afterAutospacing="1" w:line="240" w:lineRule="auto"/>
+        <w:t>σημαινει ο</w:t>
+      </w:r>
+      <w:r>
         <w:rPr>
           <w:rFonts w:eastAsia="Times New Roman" w:cs="Times New Roman"/>
           <w:lang w:val="el-GR" w:eastAsia="en-US"/>
         </w:rPr>
-      </w:pPr>
-      <w:r>
-        <w:rPr>
-          <w:rFonts w:eastAsia="Times New Roman" w:cs="Times New Roman"/>
-          <w:lang w:val="el-GR" w:eastAsia="en-US"/>
-        </w:rPr>
-        <w:t xml:space="preserve">Αυτο θα δημιουργησει ενα νεο </w:t>
-      </w:r>
-      <w:r>
-        <w:rPr>
-          <w:rFonts w:eastAsia="Times New Roman" w:cs="Times New Roman"/>
-          <w:lang w:eastAsia="en-US"/>
-        </w:rPr>
-        <w:t>branch</w:t>
-      </w:r>
-      <w:r>
-        <w:rPr>
-          <w:rFonts w:eastAsia="Times New Roman" w:cs="Times New Roman"/>
-          <w:lang w:val="el-GR" w:eastAsia="en-US"/>
-        </w:rPr>
-        <w:t xml:space="preserve"> </w:t>
-      </w:r>
-      <w:r>
-        <w:rPr>
-          <w:rFonts w:eastAsia="Times New Roman" w:cs="Times New Roman"/>
-          <w:lang w:val="el-GR" w:eastAsia="en-US"/>
-        </w:rPr>
-        <w:t xml:space="preserve">με ονομα </w:t>
-      </w:r>
-      <w:r>
-        <w:rPr>
-          <w:rFonts w:eastAsia="Times New Roman" w:cs="Times New Roman"/>
-          <w:lang w:eastAsia="en-US"/>
-        </w:rPr>
-        <w:t>English</w:t>
-      </w:r>
-      <w:r>
-        <w:rPr>
-          <w:rFonts w:eastAsia="Times New Roman" w:cs="Times New Roman"/>
-          <w:lang w:val="el-GR" w:eastAsia="en-US"/>
-        </w:rPr>
-        <w:t xml:space="preserve"> ,</w:t>
-      </w:r>
-      <w:r>
-        <w:rPr>
-          <w:rFonts w:eastAsia="Times New Roman" w:cs="Times New Roman"/>
-          <w:lang w:val="el-GR" w:eastAsia="en-US"/>
-        </w:rPr>
-        <w:t xml:space="preserve">το οποιο ξεκιναει απο το </w:t>
-      </w:r>
-      <w:r>
-        <w:rPr>
-          <w:rFonts w:eastAsia="Times New Roman" w:cs="Times New Roman"/>
-          <w:lang w:val="el-GR" w:eastAsia="en-US"/>
-        </w:rPr>
-        <w:t>‘</w:t>
-      </w:r>
-      <w:r>
-        <w:rPr>
-          <w:rFonts w:eastAsia="Times New Roman" w:cs="Times New Roman"/>
-          <w:lang w:eastAsia="en-US"/>
-        </w:rPr>
-        <w:t>greek</w:t>
-      </w:r>
-      <w:r>
-        <w:rPr>
-          <w:rFonts w:eastAsia="Times New Roman" w:cs="Times New Roman"/>
-          <w:lang w:val="el-GR" w:eastAsia="en-US"/>
-        </w:rPr>
-        <w:t>’</w:t>
-      </w:r>
-    </w:p>
-    <w:p>
-      <w:pPr>
-        <w:spacing w:before="100" w:beforeAutospacing="1" w:after="100" w:afterAutospacing="1" w:line="240" w:lineRule="auto"/>
-        <w:rPr>
-          <w:rFonts w:eastAsia="Times New Roman" w:cs="Times New Roman"/>
-          <w:lang w:val="el-GR" w:eastAsia="en-US"/>
-        </w:rPr>
-      </w:pPr>
-      <w:r>
-        <w:rPr>
-          <w:rFonts w:eastAsia="Times New Roman" w:cs="Times New Roman"/>
-          <w:lang w:val="el-GR" w:eastAsia="en-US"/>
-        </w:rPr>
-        <w:t xml:space="preserve">Επισης για να διαγραψω </w:t>
-      </w:r>
-      <w:r>
-        <w:rPr>
-          <w:rFonts w:eastAsia="Times New Roman" w:cs="Times New Roman"/>
-          <w:lang w:eastAsia="en-US"/>
-        </w:rPr>
-        <w:t>branches</w:t>
-      </w:r>
-      <w:r>
-        <w:rPr>
-          <w:rFonts w:eastAsia="Times New Roman" w:cs="Times New Roman"/>
-          <w:lang w:val="el-GR" w:eastAsia="en-US"/>
-        </w:rPr>
-        <w:t xml:space="preserve"> </w:t>
-      </w:r>
-      <w:r>
-        <w:rPr>
-          <w:rFonts w:eastAsia="Times New Roman" w:cs="Times New Roman"/>
-          <w:lang w:val="el-GR" w:eastAsia="en-US"/>
-        </w:rPr>
-        <w:t xml:space="preserve">απο το </w:t>
-      </w:r>
-      <w:r>
-        <w:rPr>
-          <w:rFonts w:eastAsia="Times New Roman" w:cs="Times New Roman"/>
-          <w:lang w:eastAsia="en-US"/>
-        </w:rPr>
-        <w:t>github</w:t>
-      </w:r>
-      <w:r>
-        <w:rPr>
-          <w:rFonts w:eastAsia="Times New Roman" w:cs="Times New Roman"/>
-          <w:lang w:val="el-GR" w:eastAsia="en-US"/>
-        </w:rPr>
-        <w:t xml:space="preserve"> </w:t>
-      </w:r>
-      <w:r>
-        <w:rPr>
-          <w:rFonts w:eastAsia="Times New Roman" w:cs="Times New Roman"/>
-          <w:lang w:val="el-GR" w:eastAsia="en-US"/>
-        </w:rPr>
-        <w:t xml:space="preserve">πηγαινουμε απο το μενου </w:t>
-      </w:r>
-      <w:r>
-        <w:rPr>
-          <w:rFonts w:eastAsia="Times New Roman" w:cs="Times New Roman"/>
-          <w:lang w:eastAsia="en-US"/>
-        </w:rPr>
-        <w:t>BRANCHES</w:t>
-      </w:r>
-      <w:r>
-        <w:rPr>
-          <w:rFonts w:eastAsia="Times New Roman" w:cs="Times New Roman"/>
-          <w:lang w:val="el-GR" w:eastAsia="en-US"/>
-        </w:rPr>
-        <w:t xml:space="preserve"> </w:t>
-      </w:r>
-      <w:r>
-        <w:rPr>
-          <w:rFonts w:eastAsia="Times New Roman" w:cs="Times New Roman"/>
-          <w:lang w:val="el-GR" w:eastAsia="en-US"/>
-        </w:rPr>
-        <w:t xml:space="preserve">και επιλεγουμε τον ‘καδο’ για να σβηστει στο συγκεκριμενο </w:t>
-      </w:r>
-      <w:r>
-        <w:rPr>
-          <w:rFonts w:eastAsia="Times New Roman" w:cs="Times New Roman"/>
-          <w:lang w:eastAsia="en-US"/>
-        </w:rPr>
-        <w:t>branch</w:t>
-      </w:r>
-      <w:r>
-        <w:rPr>
-          <w:rFonts w:eastAsia="Times New Roman" w:cs="Times New Roman"/>
-          <w:lang w:val="el-GR" w:eastAsia="en-US"/>
-        </w:rPr>
-        <w:t>.</w:t>
-      </w:r>
-      <w:r>
-        <w:rPr>
-          <w:rFonts w:eastAsia="Times New Roman" w:cs="Times New Roman"/>
-          <w:lang w:val="el-GR" w:eastAsia="en-US"/>
-        </w:rPr>
-        <w:t xml:space="preserve">Αν το </w:t>
-      </w:r>
-      <w:r>
-        <w:rPr>
-          <w:rFonts w:eastAsia="Times New Roman" w:cs="Times New Roman"/>
-          <w:lang w:eastAsia="en-US"/>
-        </w:rPr>
-        <w:t>branch</w:t>
-      </w:r>
-      <w:r>
-        <w:rPr>
-          <w:rFonts w:eastAsia="Times New Roman" w:cs="Times New Roman"/>
-          <w:lang w:val="el-GR" w:eastAsia="en-US"/>
-        </w:rPr>
-        <w:t xml:space="preserve"> </w:t>
-      </w:r>
-      <w:r>
-        <w:rPr>
-          <w:rFonts w:eastAsia="Times New Roman" w:cs="Times New Roman"/>
-          <w:lang w:val="el-GR" w:eastAsia="en-US"/>
-        </w:rPr>
-        <w:t xml:space="preserve">ειναι το </w:t>
-      </w:r>
-      <w:r>
-        <w:rPr>
-          <w:rFonts w:eastAsia="Times New Roman" w:cs="Times New Roman"/>
-          <w:lang w:eastAsia="en-US"/>
-        </w:rPr>
-        <w:t>default</w:t>
-      </w:r>
-      <w:r>
-        <w:rPr>
-          <w:rFonts w:eastAsia="Times New Roman" w:cs="Times New Roman"/>
-          <w:lang w:val="el-GR" w:eastAsia="en-US"/>
-        </w:rPr>
-        <w:t>, πρεπει να αλλαξει και υστερα να διαγραφει.</w:t>
-      </w:r>
-    </w:p>
-    <w:p>
-      <w:pPr>
-        <w:spacing w:before="100" w:beforeAutospacing="1" w:after="100" w:afterAutospacing="1" w:line="240" w:lineRule="auto"/>
-        <w:ind w:left="-1296"/>
-        <w:rPr>
-          <w:rFonts w:eastAsia="Times New Roman" w:cs="Times New Roman"/>
-          <w:lang w:val="el-GR" w:eastAsia="en-US"/>
-        </w:rPr>
-      </w:pPr>
-      <w:r>
-        <w:rPr>
-          <w:rFonts w:eastAsia="Times New Roman" w:cs="Times New Roman"/>
-          <w:noProof/>
-          <w:lang w:val="el-GR" w:eastAsia="en-US"/>
-        </w:rPr>
-        <w:drawing>
-          <wp:inline distT="0" distB="0" distL="0" distR="0">
-            <wp:extent cx="7581900" cy="3876004"/>
-            <wp:effectExtent l="0" t="0" r="0" b="0"/>
-            <wp:docPr id="5" name="Picture 5" descr="C:\Users\Administrator\Downloads\Desktop\git projects\github-notes\screenshots\pic_deletebranch.png"/>
-            <wp:cNvGraphicFramePr>
-              <a:graphicFrameLocks xmlns:a="http://schemas.openxmlformats.org/drawingml/2006/main" noChangeAspect="1"/>
-            </wp:cNvGraphicFramePr>
-            <a:graphic xmlns:a="http://schemas.openxmlformats.org/drawingml/2006/main">
-              <a:graphicData uri="http://schemas.openxmlformats.org/drawingml/2006/picture">
-                <pic:pic xmlns:pic="http://schemas.openxmlformats.org/drawingml/2006/picture">
-                  <pic:nvPicPr>
-                    <pic:cNvPr id="0" name="Picture 2" descr="C:\Users\Administrator\Downloads\Desktop\git projects\github-notes\screenshots\pic_deletebranch.png"/>
-                    <pic:cNvPicPr>
-                      <a:picLocks noChangeAspect="1" noChangeArrowheads="1"/>
-                    </pic:cNvPicPr>
-                  </pic:nvPicPr>
-                  <pic:blipFill>
-                    <a:blip r:embed="rId65">
-                      <a:extLst>
-                        <a:ext uri="{28A0092B-C50C-407E-A947-70E740481C1C}">
-                          <a14:useLocalDpi xmlns:a14="http://schemas.microsoft.com/office/drawing/2010/main" val="0"/>
-                        </a:ext>
-                      </a:extLst>
-                    </a:blip>
-                    <a:srcRect/>
-                    <a:stretch>
-                      <a:fillRect/>
-                    </a:stretch>
-                  </pic:blipFill>
-                  <pic:spPr bwMode="auto">
-                    <a:xfrm>
-                      <a:off x="0" y="0"/>
-                      <a:ext cx="7594552" cy="3882472"/>
-                    </a:xfrm>
-                    <a:prstGeom prst="rect">
-                      <a:avLst/>
-                    </a:prstGeom>
-                    <a:noFill/>
-                    <a:ln>
-                      <a:noFill/>
-                    </a:ln>
-                  </pic:spPr>
-                </pic:pic>
-              </a:graphicData>
-            </a:graphic>
-          </wp:inline>
-        </w:drawing>
-      </w:r>
-    </w:p>
-    <w:p>
-      <w:pPr>
-        <w:spacing w:before="100" w:beforeAutospacing="1" w:after="100" w:afterAutospacing="1" w:line="240" w:lineRule="auto"/>
-        <w:rPr>
-          <w:rFonts w:eastAsia="Times New Roman" w:cs="Times New Roman"/>
-          <w:lang w:val="el-GR" w:eastAsia="en-US"/>
-        </w:rPr>
-      </w:pPr>
-      <w:r>
-        <w:rPr>
-          <w:rFonts w:eastAsia="Times New Roman" w:cs="Times New Roman"/>
-          <w:lang w:val="el-GR" w:eastAsia="en-US"/>
-        </w:rPr>
-        <w:lastRenderedPageBreak/>
-        <w:t>***=</w:t>
-      </w:r>
-      <w:r>
-        <w:rPr>
-          <w:rFonts w:eastAsia="Times New Roman" w:cs="Times New Roman"/>
-          <w:lang w:val="el-GR" w:eastAsia="en-US"/>
-        </w:rPr>
-        <w:br/>
-        <w:t xml:space="preserve">Οταν το github μας αναφερει </w:t>
-      </w:r>
-      <w:r>
-        <w:rPr>
-          <w:rFonts w:eastAsia="Times New Roman" w:cs="Times New Roman"/>
-          <w:lang w:eastAsia="en-US"/>
-        </w:rPr>
-        <w:t>Recorded</w:t>
-      </w:r>
-      <w:r>
-        <w:rPr>
-          <w:rFonts w:eastAsia="Times New Roman" w:cs="Times New Roman"/>
-          <w:lang w:val="el-GR" w:eastAsia="en-US"/>
-        </w:rPr>
-        <w:t xml:space="preserve"> </w:t>
-      </w:r>
-      <w:r>
-        <w:rPr>
-          <w:rFonts w:eastAsia="Times New Roman" w:cs="Times New Roman"/>
-          <w:lang w:eastAsia="en-US"/>
-        </w:rPr>
-        <w:t>preimage</w:t>
-      </w:r>
-      <w:r>
-        <w:rPr>
-          <w:rFonts w:eastAsia="Times New Roman" w:cs="Times New Roman"/>
-          <w:lang w:val="el-GR" w:eastAsia="en-US"/>
-        </w:rPr>
-        <w:t xml:space="preserve"> </w:t>
-      </w:r>
-      <w:r>
-        <w:rPr>
-          <w:rFonts w:eastAsia="Times New Roman" w:cs="Times New Roman"/>
-          <w:lang w:val="el-GR" w:eastAsia="en-US"/>
-        </w:rPr>
-        <w:t xml:space="preserve">σημαινει οτι εχει καταγραψει το λαθος ΚΑΙ ΤΗΝ ΕΠΙΛΥΣΗ ΤΟΥ ΠΡΟΒΛΗΜΑΤΟΣ του χρηστη .Αυτο το κανει για να λυσει αυτοματα το ιδιο προβλημα σε καποιο μελλοντικο </w:t>
+        <w:t xml:space="preserve">τι εχει καταγραψει το λαθος ΚΑΙ ΤΗΝ ΕΠΙΛΥΣΗ ΤΟΥ ΠΡΟΒΛΗΜΑΤΟΣ του χρηστη .Αυτο το κανει για να λυσει αυτοματα το ιδιο προβλημα σε καποιο μελλοντικο </w:t>
       </w:r>
       <w:r>
         <w:rPr>
@@ -26541,20 +26122,8 @@
         <w:t>.</w:t>
       </w:r>
     </w:p>
-    <w:p>
-      <w:pPr>
-        <w:spacing w:before="100" w:beforeAutospacing="1" w:after="100" w:afterAutospacing="1" w:line="240" w:lineRule="auto"/>
-        <w:ind w:left="-1296"/>
-        <w:rPr>
-          <w:rFonts w:eastAsia="Times New Roman" w:cs="Times New Roman"/>
-          <w:lang w:val="el-GR" w:eastAsia="en-US"/>
-        </w:rPr>
-      </w:pPr>
-      <w:bookmarkStart w:id="1" w:name="_GoBack"/>
-      <w:bookmarkEnd w:id="1"/>
-    </w:p>
     <w:sectPr>
-      <w:footerReference w:type="default" r:id="rId66"/>
+      <w:footerReference w:type="default" r:id="rId64"/>
       <w:pgSz w:w="12240" w:h="15840"/>
       <w:pgMar w:top="1440" w:right="1440" w:bottom="1440" w:left="1440" w:header="720" w:footer="720" w:gutter="0"/>
       <w:cols w:space="720"/>
@@ -26566,7 +26135,7 @@
 </file>
 
 <file path=word/endnotes.xml><?xml version="1.0" encoding="utf-8"?>
-<w:endnotes xmlns:wpc="http://schemas.microsoft.com/office/word/2010/wordprocessingCanvas" xmlns:cx="http://schemas.microsoft.com/office/drawing/2014/chartex" xmlns:cx1="http://schemas.microsoft.com/office/drawing/2015/9/8/chartex" xmlns:cx2="http://schemas.microsoft.com/office/drawing/2015/10/21/chartex" xmlns:cx3="http://schemas.microsoft.com/office/drawing/2016/5/9/chartex" xmlns:cx4="http://schemas.microsoft.com/office/drawing/2016/5/10/chartex" xmlns:cx5="http://schemas.microsoft.com/office/drawing/2016/5/11/chartex" xmlns:cx6="http://schemas.microsoft.com/office/drawing/2016/5/12/chartex" xmlns:cx7="http://schemas.microsoft.com/office/drawing/2016/5/13/chartex" xmlns:cx8="http://schemas.microsoft.com/office/drawing/2016/5/14/chartex" xmlns:mc="http://schemas.openxmlformats.org/markup-compatibility/2006" xmlns:aink="http://schemas.microsoft.com/office/drawing/2016/ink" xmlns:o="urn:schemas-microsoft-com:office:office" xmlns:r="http://schemas.openxmlformats.org/officeDocument/2006/relationships" xmlns:m="http://schemas.openxmlformats.org/officeDocument/2006/math" xmlns:v="urn:schemas-microsoft-com:vml" xmlns:wp14="http://schemas.microsoft.com/office/word/2010/wordprocessingDrawing" xmlns:wp="http://schemas.openxmlformats.org/drawingml/2006/wordprocessingDrawing" xmlns:w10="urn:schemas-microsoft-com:office:word" xmlns:w="http://schemas.openxmlformats.org/wordprocessingml/2006/main" xmlns:w14="http://schemas.microsoft.com/office/word/2010/wordml" xmlns:w15="http://schemas.microsoft.com/office/word/2012/wordml" xmlns:w16se="http://schemas.microsoft.com/office/word/2015/wordml/symex" xmlns:wpg="http://schemas.microsoft.com/office/word/2010/wordprocessingGroup" xmlns:wpi="http://schemas.microsoft.com/office/word/2010/wordprocessingInk" xmlns:wne="http://schemas.microsoft.com/office/word/2006/wordml" xmlns:wps="http://schemas.microsoft.com/office/word/2010/wordprocessingShape" mc:Ignorable="w14 w15 w16se wp14">
+<w:endnotes xmlns:wpc="http://schemas.microsoft.com/office/word/2010/wordprocessingCanvas" xmlns:cx="http://schemas.microsoft.com/office/drawing/2014/chartex" xmlns:cx1="http://schemas.microsoft.com/office/drawing/2015/9/8/chartex" xmlns:cx2="http://schemas.microsoft.com/office/drawing/2015/10/21/chartex" xmlns:cx3="http://schemas.microsoft.com/office/drawing/2016/5/9/chartex" xmlns:cx4="http://schemas.microsoft.com/office/drawing/2016/5/10/chartex" xmlns:cx5="http://schemas.microsoft.com/office/drawing/2016/5/11/chartex" xmlns:cx6="http://schemas.microsoft.com/office/drawing/2016/5/12/chartex" xmlns:cx7="http://schemas.microsoft.com/office/drawing/2016/5/13/chartex" xmlns:cx8="http://schemas.microsoft.com/office/drawing/2016/5/14/chartex" xmlns:mc="http://schemas.openxmlformats.org/markup-compatibility/2006" xmlns:aink="http://schemas.microsoft.com/office/drawing/2016/ink" xmlns:am3d="http://schemas.microsoft.com/office/drawing/2017/model3d" xmlns:o="urn:schemas-microsoft-com:office:office" xmlns:r="http://schemas.openxmlformats.org/officeDocument/2006/relationships" xmlns:m="http://schemas.openxmlformats.org/officeDocument/2006/math" xmlns:v="urn:schemas-microsoft-com:vml" xmlns:wp14="http://schemas.microsoft.com/office/word/2010/wordprocessingDrawing" xmlns:wp="http://schemas.openxmlformats.org/drawingml/2006/wordprocessingDrawing" xmlns:w10="urn:schemas-microsoft-com:office:word" xmlns:w="http://schemas.openxmlformats.org/wordprocessingml/2006/main" xmlns:w14="http://schemas.microsoft.com/office/word/2010/wordml" xmlns:w15="http://schemas.microsoft.com/office/word/2012/wordml" xmlns:w16cid="http://schemas.microsoft.com/office/word/2016/wordml/cid" xmlns:w16se="http://schemas.microsoft.com/office/word/2015/wordml/symex" xmlns:wpg="http://schemas.microsoft.com/office/word/2010/wordprocessingGroup" xmlns:wpi="http://schemas.microsoft.com/office/word/2010/wordprocessingInk" xmlns:wne="http://schemas.microsoft.com/office/word/2006/wordml" xmlns:wps="http://schemas.microsoft.com/office/word/2010/wordprocessingShape" mc:Ignorable="w14 w15 w16se w16cid wp14">
   <w:endnote w:type="separator" w:id="-1">
     <w:p>
       <w:pPr>
@@ -26591,7 +26160,7 @@
 </file>
 
 <file path=word/footer1.xml><?xml version="1.0" encoding="utf-8"?>
-<w:ftr xmlns:wpc="http://schemas.microsoft.com/office/word/2010/wordprocessingCanvas" xmlns:cx="http://schemas.microsoft.com/office/drawing/2014/chartex" xmlns:cx1="http://schemas.microsoft.com/office/drawing/2015/9/8/chartex" xmlns:cx2="http://schemas.microsoft.com/office/drawing/2015/10/21/chartex" xmlns:cx3="http://schemas.microsoft.com/office/drawing/2016/5/9/chartex" xmlns:cx4="http://schemas.microsoft.com/office/drawing/2016/5/10/chartex" xmlns:cx5="http://schemas.microsoft.com/office/drawing/2016/5/11/chartex" xmlns:cx6="http://schemas.microsoft.com/office/drawing/2016/5/12/chartex" xmlns:cx7="http://schemas.microsoft.com/office/drawing/2016/5/13/chartex" xmlns:cx8="http://schemas.microsoft.com/office/drawing/2016/5/14/chartex" xmlns:mc="http://schemas.openxmlformats.org/markup-compatibility/2006" xmlns:aink="http://schemas.microsoft.com/office/drawing/2016/ink" xmlns:o="urn:schemas-microsoft-com:office:office" xmlns:r="http://schemas.openxmlformats.org/officeDocument/2006/relationships" xmlns:m="http://schemas.openxmlformats.org/officeDocument/2006/math" xmlns:v="urn:schemas-microsoft-com:vml" xmlns:wp14="http://schemas.microsoft.com/office/word/2010/wordprocessingDrawing" xmlns:wp="http://schemas.openxmlformats.org/drawingml/2006/wordprocessingDrawing" xmlns:w10="urn:schemas-microsoft-com:office:word" xmlns:w="http://schemas.openxmlformats.org/wordprocessingml/2006/main" xmlns:w14="http://schemas.microsoft.com/office/word/2010/wordml" xmlns:w15="http://schemas.microsoft.com/office/word/2012/wordml" xmlns:w16se="http://schemas.microsoft.com/office/word/2015/wordml/symex" xmlns:wpg="http://schemas.microsoft.com/office/word/2010/wordprocessingGroup" xmlns:wpi="http://schemas.microsoft.com/office/word/2010/wordprocessingInk" xmlns:wne="http://schemas.microsoft.com/office/word/2006/wordml" xmlns:wps="http://schemas.microsoft.com/office/word/2010/wordprocessingShape" mc:Ignorable="w14 w15 w16se wp14">
+<w:ftr xmlns:wpc="http://schemas.microsoft.com/office/word/2010/wordprocessingCanvas" xmlns:cx="http://schemas.microsoft.com/office/drawing/2014/chartex" xmlns:cx1="http://schemas.microsoft.com/office/drawing/2015/9/8/chartex" xmlns:cx2="http://schemas.microsoft.com/office/drawing/2015/10/21/chartex" xmlns:cx3="http://schemas.microsoft.com/office/drawing/2016/5/9/chartex" xmlns:cx4="http://schemas.microsoft.com/office/drawing/2016/5/10/chartex" xmlns:cx5="http://schemas.microsoft.com/office/drawing/2016/5/11/chartex" xmlns:cx6="http://schemas.microsoft.com/office/drawing/2016/5/12/chartex" xmlns:cx7="http://schemas.microsoft.com/office/drawing/2016/5/13/chartex" xmlns:cx8="http://schemas.microsoft.com/office/drawing/2016/5/14/chartex" xmlns:mc="http://schemas.openxmlformats.org/markup-compatibility/2006" xmlns:aink="http://schemas.microsoft.com/office/drawing/2016/ink" xmlns:am3d="http://schemas.microsoft.com/office/drawing/2017/model3d" xmlns:o="urn:schemas-microsoft-com:office:office" xmlns:r="http://schemas.openxmlformats.org/officeDocument/2006/relationships" xmlns:m="http://schemas.openxmlformats.org/officeDocument/2006/math" xmlns:v="urn:schemas-microsoft-com:vml" xmlns:wp14="http://schemas.microsoft.com/office/word/2010/wordprocessingDrawing" xmlns:wp="http://schemas.openxmlformats.org/drawingml/2006/wordprocessingDrawing" xmlns:w10="urn:schemas-microsoft-com:office:word" xmlns:w="http://schemas.openxmlformats.org/wordprocessingml/2006/main" xmlns:w14="http://schemas.microsoft.com/office/word/2010/wordml" xmlns:w15="http://schemas.microsoft.com/office/word/2012/wordml" xmlns:w16cid="http://schemas.microsoft.com/office/word/2016/wordml/cid" xmlns:w16se="http://schemas.microsoft.com/office/word/2015/wordml/symex" xmlns:wpg="http://schemas.microsoft.com/office/word/2010/wordprocessingGroup" xmlns:wpi="http://schemas.microsoft.com/office/word/2010/wordprocessingInk" xmlns:wne="http://schemas.microsoft.com/office/word/2006/wordml" xmlns:wps="http://schemas.microsoft.com/office/word/2010/wordprocessingShape" mc:Ignorable="w14 w15 w16se w16cid wp14">
   <w:sdt>
     <w:sdtPr>
       <w:id w:val="-1375527538"/>
@@ -26623,7 +26192,7 @@
           <w:rPr>
             <w:noProof/>
           </w:rPr>
-          <w:t>38</w:t>
+          <w:t>2</w:t>
         </w:r>
         <w:r>
           <w:rPr>
@@ -26638,7 +26207,7 @@
 </file>
 
 <file path=word/footnotes.xml><?xml version="1.0" encoding="utf-8"?>
-<w:footnotes xmlns:wpc="http://schemas.microsoft.com/office/word/2010/wordprocessingCanvas" xmlns:cx="http://schemas.microsoft.com/office/drawing/2014/chartex" xmlns:cx1="http://schemas.microsoft.com/office/drawing/2015/9/8/chartex" xmlns:cx2="http://schemas.microsoft.com/office/drawing/2015/10/21/chartex" xmlns:cx3="http://schemas.microsoft.com/office/drawing/2016/5/9/chartex" xmlns:cx4="http://schemas.microsoft.com/office/drawing/2016/5/10/chartex" xmlns:cx5="http://schemas.microsoft.com/office/drawing/2016/5/11/chartex" xmlns:cx6="http://schemas.microsoft.com/office/drawing/2016/5/12/chartex" xmlns:cx7="http://schemas.microsoft.com/office/drawing/2016/5/13/chartex" xmlns:cx8="http://schemas.microsoft.com/office/drawing/2016/5/14/chartex" xmlns:mc="http://schemas.openxmlformats.org/markup-compatibility/2006" xmlns:aink="http://schemas.microsoft.com/office/drawing/2016/ink" xmlns:o="urn:schemas-microsoft-com:office:office" xmlns:r="http://schemas.openxmlformats.org/officeDocument/2006/relationships" xmlns:m="http://schemas.openxmlformats.org/officeDocument/2006/math" xmlns:v="urn:schemas-microsoft-com:vml" xmlns:wp14="http://schemas.microsoft.com/office/word/2010/wordprocessingDrawing" xmlns:wp="http://schemas.openxmlformats.org/drawingml/2006/wordprocessingDrawing" xmlns:w10="urn:schemas-microsoft-com:office:word" xmlns:w="http://schemas.openxmlformats.org/wordprocessingml/2006/main" xmlns:w14="http://schemas.microsoft.com/office/word/2010/wordml" xmlns:w15="http://schemas.microsoft.com/office/word/2012/wordml" xmlns:w16se="http://schemas.microsoft.com/office/word/2015/wordml/symex" xmlns:wpg="http://schemas.microsoft.com/office/word/2010/wordprocessingGroup" xmlns:wpi="http://schemas.microsoft.com/office/word/2010/wordprocessingInk" xmlns:wne="http://schemas.microsoft.com/office/word/2006/wordml" xmlns:wps="http://schemas.microsoft.com/office/word/2010/wordprocessingShape" mc:Ignorable="w14 w15 w16se wp14">
+<w:footnotes xmlns:wpc="http://schemas.microsoft.com/office/word/2010/wordprocessingCanvas" xmlns:cx="http://schemas.microsoft.com/office/drawing/2014/chartex" xmlns:cx1="http://schemas.microsoft.com/office/drawing/2015/9/8/chartex" xmlns:cx2="http://schemas.microsoft.com/office/drawing/2015/10/21/chartex" xmlns:cx3="http://schemas.microsoft.com/office/drawing/2016/5/9/chartex" xmlns:cx4="http://schemas.microsoft.com/office/drawing/2016/5/10/chartex" xmlns:cx5="http://schemas.microsoft.com/office/drawing/2016/5/11/chartex" xmlns:cx6="http://schemas.microsoft.com/office/drawing/2016/5/12/chartex" xmlns:cx7="http://schemas.microsoft.com/office/drawing/2016/5/13/chartex" xmlns:cx8="http://schemas.microsoft.com/office/drawing/2016/5/14/chartex" xmlns:mc="http://schemas.openxmlformats.org/markup-compatibility/2006" xmlns:aink="http://schemas.microsoft.com/office/drawing/2016/ink" xmlns:am3d="http://schemas.microsoft.com/office/drawing/2017/model3d" xmlns:o="urn:schemas-microsoft-com:office:office" xmlns:r="http://schemas.openxmlformats.org/officeDocument/2006/relationships" xmlns:m="http://schemas.openxmlformats.org/officeDocument/2006/math" xmlns:v="urn:schemas-microsoft-com:vml" xmlns:wp14="http://schemas.microsoft.com/office/word/2010/wordprocessingDrawing" xmlns:wp="http://schemas.openxmlformats.org/drawingml/2006/wordprocessingDrawing" xmlns:w10="urn:schemas-microsoft-com:office:word" xmlns:w="http://schemas.openxmlformats.org/wordprocessingml/2006/main" xmlns:w14="http://schemas.microsoft.com/office/word/2010/wordml" xmlns:w15="http://schemas.microsoft.com/office/word/2012/wordml" xmlns:w16cid="http://schemas.microsoft.com/office/word/2016/wordml/cid" xmlns:w16se="http://schemas.microsoft.com/office/word/2015/wordml/symex" xmlns:wpg="http://schemas.microsoft.com/office/word/2010/wordprocessingGroup" xmlns:wpi="http://schemas.microsoft.com/office/word/2010/wordprocessingInk" xmlns:wne="http://schemas.microsoft.com/office/word/2006/wordml" xmlns:wps="http://schemas.microsoft.com/office/word/2010/wordprocessingShape" mc:Ignorable="w14 w15 w16se w16cid wp14">
   <w:footnote w:type="separator" w:id="-1">
     <w:p>
       <w:pPr>
@@ -26663,7 +26232,7 @@
 </file>
 
 <file path=word/numbering.xml><?xml version="1.0" encoding="utf-8"?>
-<w:numbering xmlns:wpc="http://schemas.microsoft.com/office/word/2010/wordprocessingCanvas" xmlns:cx="http://schemas.microsoft.com/office/drawing/2014/chartex" xmlns:cx1="http://schemas.microsoft.com/office/drawing/2015/9/8/chartex" xmlns:cx2="http://schemas.microsoft.com/office/drawing/2015/10/21/chartex" xmlns:cx3="http://schemas.microsoft.com/office/drawing/2016/5/9/chartex" xmlns:cx4="http://schemas.microsoft.com/office/drawing/2016/5/10/chartex" xmlns:cx5="http://schemas.microsoft.com/office/drawing/2016/5/11/chartex" xmlns:cx6="http://schemas.microsoft.com/office/drawing/2016/5/12/chartex" xmlns:cx7="http://schemas.microsoft.com/office/drawing/2016/5/13/chartex" xmlns:cx8="http://schemas.microsoft.com/office/drawing/2016/5/14/chartex" xmlns:mc="http://schemas.openxmlformats.org/markup-compatibility/2006" xmlns:aink="http://schemas.microsoft.com/office/drawing/2016/ink" xmlns:o="urn:schemas-microsoft-com:office:office" xmlns:r="http://schemas.openxmlformats.org/officeDocument/2006/relationships" xmlns:m="http://schemas.openxmlformats.org/officeDocument/2006/math" xmlns:v="urn:schemas-microsoft-com:vml" xmlns:wp14="http://schemas.microsoft.com/office/word/2010/wordprocessingDrawing" xmlns:wp="http://schemas.openxmlformats.org/drawingml/2006/wordprocessingDrawing" xmlns:w10="urn:schemas-microsoft-com:office:word" xmlns:w="http://schemas.openxmlformats.org/wordprocessingml/2006/main" xmlns:w14="http://schemas.microsoft.com/office/word/2010/wordml" xmlns:w15="http://schemas.microsoft.com/office/word/2012/wordml" xmlns:w16se="http://schemas.microsoft.com/office/word/2015/wordml/symex" xmlns:wpg="http://schemas.microsoft.com/office/word/2010/wordprocessingGroup" xmlns:wpi="http://schemas.microsoft.com/office/word/2010/wordprocessingInk" xmlns:wne="http://schemas.microsoft.com/office/word/2006/wordml" xmlns:wps="http://schemas.microsoft.com/office/word/2010/wordprocessingShape" mc:Ignorable="w14 w15 w16se wp14">
+<w:numbering xmlns:wpc="http://schemas.microsoft.com/office/word/2010/wordprocessingCanvas" xmlns:cx="http://schemas.microsoft.com/office/drawing/2014/chartex" xmlns:cx1="http://schemas.microsoft.com/office/drawing/2015/9/8/chartex" xmlns:cx2="http://schemas.microsoft.com/office/drawing/2015/10/21/chartex" xmlns:cx3="http://schemas.microsoft.com/office/drawing/2016/5/9/chartex" xmlns:cx4="http://schemas.microsoft.com/office/drawing/2016/5/10/chartex" xmlns:cx5="http://schemas.microsoft.com/office/drawing/2016/5/11/chartex" xmlns:cx6="http://schemas.microsoft.com/office/drawing/2016/5/12/chartex" xmlns:cx7="http://schemas.microsoft.com/office/drawing/2016/5/13/chartex" xmlns:cx8="http://schemas.microsoft.com/office/drawing/2016/5/14/chartex" xmlns:mc="http://schemas.openxmlformats.org/markup-compatibility/2006" xmlns:aink="http://schemas.microsoft.com/office/drawing/2016/ink" xmlns:am3d="http://schemas.microsoft.com/office/drawing/2017/model3d" xmlns:o="urn:schemas-microsoft-com:office:office" xmlns:r="http://schemas.openxmlformats.org/officeDocument/2006/relationships" xmlns:m="http://schemas.openxmlformats.org/officeDocument/2006/math" xmlns:v="urn:schemas-microsoft-com:vml" xmlns:wp14="http://schemas.microsoft.com/office/word/2010/wordprocessingDrawing" xmlns:wp="http://schemas.openxmlformats.org/drawingml/2006/wordprocessingDrawing" xmlns:w10="urn:schemas-microsoft-com:office:word" xmlns:w="http://schemas.openxmlformats.org/wordprocessingml/2006/main" xmlns:w14="http://schemas.microsoft.com/office/word/2010/wordml" xmlns:w15="http://schemas.microsoft.com/office/word/2012/wordml" xmlns:w16cid="http://schemas.microsoft.com/office/word/2016/wordml/cid" xmlns:w16se="http://schemas.microsoft.com/office/word/2015/wordml/symex" xmlns:wpg="http://schemas.microsoft.com/office/word/2010/wordprocessingGroup" xmlns:wpi="http://schemas.microsoft.com/office/word/2010/wordprocessingInk" xmlns:wne="http://schemas.microsoft.com/office/word/2006/wordml" xmlns:wps="http://schemas.microsoft.com/office/word/2010/wordprocessingShape" mc:Ignorable="w14 w15 w16se w16cid wp14">
   <w:abstractNum w:abstractNumId="0" w15:restartNumberingAfterBreak="0">
     <w:nsid w:val="FFFFFF7C"/>
     <w:multiLevelType w:val="singleLevel"/>
@@ -28876,7 +28445,7 @@
 </file>
 
 <file path=word/styles.xml><?xml version="1.0" encoding="utf-8"?>
-<w:styles xmlns:mc="http://schemas.openxmlformats.org/markup-compatibility/2006" xmlns:r="http://schemas.openxmlformats.org/officeDocument/2006/relationships" xmlns:w="http://schemas.openxmlformats.org/wordprocessingml/2006/main" xmlns:w14="http://schemas.microsoft.com/office/word/2010/wordml" xmlns:w15="http://schemas.microsoft.com/office/word/2012/wordml" xmlns:w16se="http://schemas.microsoft.com/office/word/2015/wordml/symex" mc:Ignorable="w14 w15 w16se">
+<w:styles xmlns:mc="http://schemas.openxmlformats.org/markup-compatibility/2006" xmlns:r="http://schemas.openxmlformats.org/officeDocument/2006/relationships" xmlns:w="http://schemas.openxmlformats.org/wordprocessingml/2006/main" xmlns:w14="http://schemas.microsoft.com/office/word/2010/wordml" xmlns:w15="http://schemas.microsoft.com/office/word/2012/wordml" xmlns:w16cid="http://schemas.microsoft.com/office/word/2016/wordml/cid" xmlns:w16se="http://schemas.microsoft.com/office/word/2015/wordml/symex" mc:Ignorable="w14 w15 w16se w16cid">
   <w:docDefaults>
     <w:rPrDefault>
       <w:rPr>
@@ -28892,7 +28461,7 @@
       </w:pPr>
     </w:pPrDefault>
   </w:docDefaults>
-  <w:latentStyles w:defLockedState="0" w:defUIPriority="99" w:defSemiHidden="0" w:defUnhideWhenUsed="0" w:defQFormat="0" w:count="374">
+  <w:latentStyles w:defLockedState="0" w:defUIPriority="99" w:defSemiHidden="0" w:defUnhideWhenUsed="0" w:defQFormat="0" w:count="375">
     <w:lsdException w:name="Normal" w:uiPriority="0" w:qFormat="1"/>
     <w:lsdException w:name="heading 1" w:uiPriority="9" w:qFormat="1"/>
     <w:lsdException w:name="heading 2" w:semiHidden="1" w:uiPriority="9" w:unhideWhenUsed="1" w:qFormat="1"/>
@@ -29267,6 +28836,7 @@
     <w:lsdException w:name="Mention" w:semiHidden="1" w:unhideWhenUsed="1"/>
     <w:lsdException w:name="Smart Hyperlink" w:semiHidden="1" w:unhideWhenUsed="1"/>
     <w:lsdException w:name="Hashtag" w:semiHidden="1" w:unhideWhenUsed="1"/>
+    <w:lsdException w:name="Unresolved Mention" w:semiHidden="1" w:unhideWhenUsed="1"/>
   </w:latentStyles>
   <w:style w:type="paragraph" w:default="1" w:styleId="Normal">
     <w:name w:val="Normal"/>
@@ -31885,7 +31455,7 @@
 </file>
 
 <file path=customXml/itemProps4.xml><?xml version="1.0" encoding="utf-8"?>
-<ds:datastoreItem xmlns:ds="http://schemas.openxmlformats.org/officeDocument/2006/customXml" ds:itemID="{4C17077D-098B-4CDD-96CB-DF7489C2ABB9}">
+<ds:datastoreItem xmlns:ds="http://schemas.openxmlformats.org/officeDocument/2006/customXml" ds:itemID="{5E96909D-9C04-4339-9A71-75C8800333ED}">
   <ds:schemaRefs>
     <ds:schemaRef ds:uri="http://schemas.openxmlformats.org/officeDocument/2006/bibliography"/>
   </ds:schemaRefs>

</xml_diff>

<commit_message>
Fix a typo of Word's autocorrect
</commit_message>
<xml_diff>
--- a/Github.docx
+++ b/Github.docx
@@ -261,8 +261,6 @@
         </w:rPr>
         <w:t>a</w:t>
       </w:r>
-      <w:bookmarkStart w:id="0" w:name="_GoBack"/>
-      <w:bookmarkEnd w:id="0"/>
       <w:r>
         <w:rPr>
           <w:color w:val="0673A5" w:themeColor="text2" w:themeShade="BF"/>
@@ -331,7 +329,7 @@
           <w:color w:val="FFFFFF" w:themeColor="background1"/>
         </w:rPr>
       </w:pPr>
-      <w:bookmarkStart w:id="1" w:name="_Hlk484756710"/>
+      <w:bookmarkStart w:id="0" w:name="_Hlk484756710"/>
       <w:r>
         <w:rPr>
           <w:b/>
@@ -372,7 +370,7 @@
         </w:rPr>
         <w:t>udo apt-get install repo</w:t>
       </w:r>
-      <w:bookmarkEnd w:id="1"/>
+      <w:bookmarkEnd w:id="0"/>
     </w:p>
     <w:p>
       <w:pPr>
@@ -1415,6 +1413,7 @@
         </w:rPr>
       </w:pPr>
     </w:p>
+    <w:p/>
     <w:p>
       <w:pPr>
         <w:rPr>
@@ -1446,66 +1445,79 @@
           <w:highlight w:val="darkMagenta"/>
           <w:lang w:val="el-GR"/>
         </w:rPr>
-        <w:t xml:space="preserve"> “$(</w:t>
+        <w:t xml:space="preserve">  "</w:t>
       </w:r>
       <w:r>
         <w:rPr>
           <w:b/>
           <w:color w:val="FFFFFF" w:themeColor="background1"/>
           <w:highlight w:val="darkMagenta"/>
-        </w:rPr>
-        <w:t>ssh</w:t>
+          <w:lang w:val="el-GR"/>
+        </w:rPr>
+        <w:t>$(</w:t>
       </w:r>
       <w:r>
         <w:rPr>
           <w:b/>
           <w:color w:val="FFFFFF" w:themeColor="background1"/>
           <w:highlight w:val="darkMagenta"/>
-          <w:lang w:val="el-GR"/>
-        </w:rPr>
-        <w:t>-</w:t>
+        </w:rPr>
+        <w:t>ssh</w:t>
       </w:r>
       <w:r>
         <w:rPr>
           <w:b/>
           <w:color w:val="FFFFFF" w:themeColor="background1"/>
           <w:highlight w:val="darkMagenta"/>
-        </w:rPr>
-        <w:t>agent</w:t>
+          <w:lang w:val="el-GR"/>
+        </w:rPr>
+        <w:t>-</w:t>
       </w:r>
       <w:r>
         <w:rPr>
           <w:b/>
           <w:color w:val="FFFFFF" w:themeColor="background1"/>
           <w:highlight w:val="darkMagenta"/>
-          <w:lang w:val="el-GR"/>
-        </w:rPr>
-        <w:t xml:space="preserve"> -</w:t>
+        </w:rPr>
+        <w:t>agent</w:t>
       </w:r>
       <w:r>
         <w:rPr>
           <w:b/>
           <w:color w:val="FFFFFF" w:themeColor="background1"/>
           <w:highlight w:val="darkMagenta"/>
-        </w:rPr>
-        <w:t>s</w:t>
+          <w:lang w:val="el-GR"/>
+        </w:rPr>
+        <w:t xml:space="preserve"> -</w:t>
       </w:r>
       <w:r>
         <w:rPr>
           <w:b/>
           <w:color w:val="FFFFFF" w:themeColor="background1"/>
           <w:highlight w:val="darkMagenta"/>
-          <w:lang w:val="el-GR"/>
-        </w:rPr>
-        <w:t>)”</w:t>
-      </w:r>
-    </w:p>
-    <w:p>
-      <w:pPr>
-        <w:rPr>
-          <w:lang w:val="el-GR"/>
-        </w:rPr>
-      </w:pPr>
+        </w:rPr>
+        <w:t>s</w:t>
+      </w:r>
+      <w:r>
+        <w:rPr>
+          <w:b/>
+          <w:color w:val="FFFFFF" w:themeColor="background1"/>
+          <w:highlight w:val="darkMagenta"/>
+          <w:lang w:val="el-GR"/>
+        </w:rPr>
+        <w:t>)"</w:t>
+      </w:r>
+    </w:p>
+    <w:p>
+      <w:pPr>
+        <w:rPr>
+          <w:b/>
+          <w:color w:val="FFFFFF" w:themeColor="background1"/>
+          <w:lang w:val="el-GR"/>
+        </w:rPr>
+      </w:pPr>
+      <w:bookmarkStart w:id="1" w:name="_GoBack"/>
+      <w:bookmarkEnd w:id="1"/>
       <w:r>
         <w:rPr>
           <w:lang w:val="el-GR"/>
@@ -1899,6 +1911,7 @@
           <w:noProof/>
           <w:lang w:val="el-GR"/>
         </w:rPr>
+        <w:lastRenderedPageBreak/>
         <w:drawing>
           <wp:inline distT="0" distB="0" distL="0" distR="0">
             <wp:extent cx="8218868" cy="3048000"/>
@@ -1959,7 +1972,6 @@
         <w:rPr>
           <w:lang w:val="el-GR"/>
         </w:rPr>
-        <w:lastRenderedPageBreak/>
         <w:t xml:space="preserve">Στη συνεχεια αυτο το </w:t>
       </w:r>
       <w:r>
@@ -2217,6 +2229,7 @@
           <w:noProof/>
           <w:lang w:val="el-GR"/>
         </w:rPr>
+        <w:lastRenderedPageBreak/>
         <w:drawing>
           <wp:inline distT="0" distB="0" distL="0" distR="0">
             <wp:extent cx="8229600" cy="4094986"/>
@@ -2367,6 +2380,7 @@
         <w:rPr>
           <w:lang w:val="el-GR"/>
         </w:rPr>
+        <w:lastRenderedPageBreak/>
         <w:t xml:space="preserve">Και παταμε </w:t>
       </w:r>
       <w:r>
@@ -2517,7 +2531,6 @@
         </w:rPr>
       </w:pPr>
       <w:r>
-        <w:lastRenderedPageBreak/>
         <w:t>Github</w:t>
       </w:r>
     </w:p>
@@ -2619,6 +2632,7 @@
         <w:rPr>
           <w:lang w:val="el-GR"/>
         </w:rPr>
+        <w:lastRenderedPageBreak/>
         <w:t xml:space="preserve">Τη λειτουργια του </w:t>
       </w:r>
       <w:r>
@@ -2816,7 +2830,6 @@
         <w:rPr>
           <w:lang w:val="el-GR"/>
         </w:rPr>
-        <w:lastRenderedPageBreak/>
         <w:t>Στην εικονα παρατηρουμε το εξης.</w:t>
       </w:r>
       <w:r>
@@ -3130,6 +3143,12 @@
           <w:lang w:val="el-GR"/>
         </w:rPr>
         <w:br/>
+      </w:r>
+      <w:r>
+        <w:rPr>
+          <w:lang w:val="el-GR"/>
+        </w:rPr>
+        <w:lastRenderedPageBreak/>
         <w:t xml:space="preserve">Πολυ σημαντικο ειναι </w:t>
       </w:r>
       <w:r>
@@ -3737,6 +3756,7 @@
         <w:rPr>
           <w:lang w:val="el-GR"/>
         </w:rPr>
+        <w:lastRenderedPageBreak/>
         <w:t xml:space="preserve">Στην ιδια τριτη καθετη γραμμη παρατηρω και τα αλλα κυκλακια απο </w:t>
       </w:r>
       <w:r>
@@ -4310,7 +4330,6 @@
         <w:pStyle w:val="Title"/>
       </w:pPr>
       <w:r>
-        <w:lastRenderedPageBreak/>
         <w:t>Github</w:t>
       </w:r>
     </w:p>
@@ -4774,6 +4793,7 @@
         <w:rPr>
           <w:lang w:val="el-GR"/>
         </w:rPr>
+        <w:lastRenderedPageBreak/>
         <w:t xml:space="preserve">Δημιουργια </w:t>
       </w:r>
       <w:r>
@@ -5212,6 +5232,7 @@
         <w:rPr>
           <w:noProof/>
         </w:rPr>
+        <w:lastRenderedPageBreak/>
         <w:drawing>
           <wp:inline distT="0" distB="0" distL="0" distR="0">
             <wp:extent cx="8422447" cy="5695950"/>
@@ -5337,7 +5358,6 @@
         <w:rPr>
           <w:lang w:val="el-GR"/>
         </w:rPr>
-        <w:lastRenderedPageBreak/>
         <w:t xml:space="preserve">Αφου πατησουμε </w:t>
       </w:r>
       <w:r>
@@ -5387,6 +5407,7 @@
           <w:noProof/>
           <w:lang w:val="el-GR"/>
         </w:rPr>
+        <w:lastRenderedPageBreak/>
         <w:drawing>
           <wp:inline distT="0" distB="0" distL="0" distR="0" wp14:anchorId="116B3522" wp14:editId="58E21E19">
             <wp:extent cx="7924800" cy="4724400"/>
@@ -5828,7 +5849,6 @@
         <w:rPr>
           <w:lang w:val="el-GR"/>
         </w:rPr>
-        <w:lastRenderedPageBreak/>
         <w:t xml:space="preserve">Παρακατω ειναι το </w:t>
       </w:r>
       <w:r>
@@ -5884,6 +5904,7 @@
         <w:rPr>
           <w:lang w:val="el-GR"/>
         </w:rPr>
+        <w:lastRenderedPageBreak/>
         <w:t xml:space="preserve">1 </w:t>
       </w:r>
       <w:r>
@@ -8631,7 +8652,6 @@
                           <w:highlight w:val="white"/>
                         </w:rPr>
                       </w:pPr>
-                      <w:proofErr w:type="gramStart"/>
                       <w:r>
                         <w:rPr>
                           <w:rFonts w:ascii="Courier New" w:hAnsi="Courier New" w:cs="Courier New"/>
@@ -8652,7 +8672,6 @@
                         </w:rPr>
                         <w:t>xml</w:t>
                       </w:r>
-                      <w:proofErr w:type="gramEnd"/>
                       <w:r>
                         <w:rPr>
                           <w:rFonts w:ascii="Courier New" w:hAnsi="Courier New" w:cs="Courier New"/>
@@ -26192,7 +26211,7 @@
           <w:rPr>
             <w:noProof/>
           </w:rPr>
-          <w:t>2</w:t>
+          <w:t>20</w:t>
         </w:r>
         <w:r>
           <w:rPr>
@@ -30191,15 +30210,6 @@
 </file>
 
 <file path=customXml/item1.xml><?xml version="1.0" encoding="utf-8"?>
-<?mso-contentType ?>
-<FormTemplates xmlns="http://schemas.microsoft.com/sharepoint/v3/contenttype/forms">
-  <Display>DocumentLibraryForm</Display>
-  <Edit>AssetEditForm</Edit>
-  <New>DocumentLibraryForm</New>
-</FormTemplates>
-</file>
-
-<file path=customXml/item2.xml><?xml version="1.0" encoding="utf-8"?>
 <p:properties xmlns:p="http://schemas.microsoft.com/office/2006/metadata/properties" xmlns:xsi="http://www.w3.org/2001/XMLSchema-instance" xmlns:pc="http://schemas.microsoft.com/office/infopath/2007/PartnerControls">
   <documentManagement>
     <APDescription xmlns="4873beb7-5857-4685-be1f-d57550cc96cc" xsi:nil="true"/>
@@ -30323,6 +30333,15 @@
     <UANotes xmlns="4873beb7-5857-4685-be1f-d57550cc96cc" xsi:nil="true"/>
   </documentManagement>
 </p:properties>
+</file>
+
+<file path=customXml/item2.xml><?xml version="1.0" encoding="utf-8"?>
+<?mso-contentType ?>
+<FormTemplates xmlns="http://schemas.microsoft.com/sharepoint/v3/contenttype/forms">
+  <Display>DocumentLibraryForm</Display>
+  <Edit>AssetEditForm</Edit>
+  <New>DocumentLibraryForm</New>
+</FormTemplates>
 </file>
 
 <file path=customXml/item3.xml><?xml version="1.0" encoding="utf-8"?>
@@ -31419,19 +31438,25 @@
 </file>
 
 <file path=customXml/itemProps1.xml><?xml version="1.0" encoding="utf-8"?>
-<ds:datastoreItem xmlns:ds="http://schemas.openxmlformats.org/officeDocument/2006/customXml" ds:itemID="{FF740C13-C6A2-43D3-86C5-4CBB969C2CB1}">
+<ds:datastoreItem xmlns:ds="http://schemas.openxmlformats.org/officeDocument/2006/customXml" ds:itemID="{83AE4ADC-D632-40A7-A0C1-0481BB069C4F}">
   <ds:schemaRefs>
-    <ds:schemaRef ds:uri="http://schemas.microsoft.com/sharepoint/v3/contenttype/forms"/>
+    <ds:schemaRef ds:uri="http://purl.org/dc/elements/1.1/"/>
+    <ds:schemaRef ds:uri="http://schemas.openxmlformats.org/package/2006/metadata/core-properties"/>
+    <ds:schemaRef ds:uri="http://purl.org/dc/terms/"/>
+    <ds:schemaRef ds:uri="http://schemas.microsoft.com/office/2006/metadata/properties"/>
+    <ds:schemaRef ds:uri="4873beb7-5857-4685-be1f-d57550cc96cc"/>
+    <ds:schemaRef ds:uri="http://schemas.microsoft.com/office/2006/documentManagement/types"/>
+    <ds:schemaRef ds:uri="http://schemas.microsoft.com/office/infopath/2007/PartnerControls"/>
+    <ds:schemaRef ds:uri="http://www.w3.org/XML/1998/namespace"/>
+    <ds:schemaRef ds:uri="http://purl.org/dc/dcmitype/"/>
   </ds:schemaRefs>
 </ds:datastoreItem>
 </file>
 
 <file path=customXml/itemProps2.xml><?xml version="1.0" encoding="utf-8"?>
-<ds:datastoreItem xmlns:ds="http://schemas.openxmlformats.org/officeDocument/2006/customXml" ds:itemID="{83AE4ADC-D632-40A7-A0C1-0481BB069C4F}">
+<ds:datastoreItem xmlns:ds="http://schemas.openxmlformats.org/officeDocument/2006/customXml" ds:itemID="{FF740C13-C6A2-43D3-86C5-4CBB969C2CB1}">
   <ds:schemaRefs>
-    <ds:schemaRef ds:uri="http://schemas.microsoft.com/office/2006/metadata/properties"/>
-    <ds:schemaRef ds:uri="http://schemas.microsoft.com/office/infopath/2007/PartnerControls"/>
-    <ds:schemaRef ds:uri="4873beb7-5857-4685-be1f-d57550cc96cc"/>
+    <ds:schemaRef ds:uri="http://schemas.microsoft.com/sharepoint/v3/contenttype/forms"/>
   </ds:schemaRefs>
 </ds:datastoreItem>
 </file>
@@ -31455,7 +31480,7 @@
 </file>
 
 <file path=customXml/itemProps4.xml><?xml version="1.0" encoding="utf-8"?>
-<ds:datastoreItem xmlns:ds="http://schemas.openxmlformats.org/officeDocument/2006/customXml" ds:itemID="{5E96909D-9C04-4339-9A71-75C8800333ED}">
+<ds:datastoreItem xmlns:ds="http://schemas.openxmlformats.org/officeDocument/2006/customXml" ds:itemID="{1B3D14CE-D62B-40F2-A84D-5A7C44929973}">
   <ds:schemaRefs>
     <ds:schemaRef ds:uri="http://schemas.openxmlformats.org/officeDocument/2006/bibliography"/>
   </ds:schemaRefs>

</xml_diff>